<commit_message>
vault backup: 2022-12-19 21:34:53
</commit_message>
<xml_diff>
--- a/Electrical Engineering Lab/Lab09_RE_Arduino.docx
+++ b/Electrical Engineering Lab/Lab09_RE_Arduino.docx
@@ -220,17 +220,9 @@
           <w:color w:val="FF0000"/>
           <w:szCs w:val="24"/>
         </w:rPr>
-        <w:t>NOTE: use DC coupling to observe the waveforms, and use measure to mark V</w:t>
-      </w:r>
-      <w:r>
-        <w:rPr>
-          <w:b/>
-          <w:color w:val="FF0000"/>
-          <w:szCs w:val="24"/>
-          <w:vertAlign w:val="subscript"/>
-        </w:rPr>
-        <w:t>pp</w:t>
-      </w:r>
+        <w:t xml:space="preserve">NOTE: use DC coupling to observe the waveforms, and use measure to mark </w:t>
+      </w:r>
+      <w:proofErr w:type="spellStart"/>
       <w:r>
         <w:rPr>
           <w:rFonts w:hint="eastAsia"/>
@@ -238,16 +230,18 @@
           <w:color w:val="FF0000"/>
           <w:szCs w:val="24"/>
         </w:rPr>
-        <w:t xml:space="preserve"> and</w:t>
+        <w:t>V</w:t>
       </w:r>
       <w:r>
         <w:rPr>
           <w:b/>
           <w:color w:val="FF0000"/>
           <w:szCs w:val="24"/>
-        </w:rPr>
-        <w:t xml:space="preserve"> frequency</w:t>
-      </w:r>
+          <w:vertAlign w:val="subscript"/>
+        </w:rPr>
+        <w:t>pp</w:t>
+      </w:r>
+      <w:proofErr w:type="spellEnd"/>
       <w:r>
         <w:rPr>
           <w:rFonts w:hint="eastAsia"/>
@@ -255,6 +249,23 @@
           <w:color w:val="FF0000"/>
           <w:szCs w:val="24"/>
         </w:rPr>
+        <w:t xml:space="preserve"> and</w:t>
+      </w:r>
+      <w:r>
+        <w:rPr>
+          <w:b/>
+          <w:color w:val="FF0000"/>
+          <w:szCs w:val="24"/>
+        </w:rPr>
+        <w:t xml:space="preserve"> frequency</w:t>
+      </w:r>
+      <w:r>
+        <w:rPr>
+          <w:rFonts w:hint="eastAsia"/>
+          <w:b/>
+          <w:color w:val="FF0000"/>
+          <w:szCs w:val="24"/>
+        </w:rPr>
         <w:t>.</w:t>
       </w:r>
     </w:p>
@@ -330,7 +341,6 @@
     <w:p>
       <w:pPr>
         <w:rPr>
-          <w:rFonts w:hint="eastAsia"/>
           <w:szCs w:val="24"/>
         </w:rPr>
       </w:pPr>
@@ -392,10 +402,23 @@
     <w:p>
       <w:pPr>
         <w:rPr>
+          <w:szCs w:val="24"/>
+        </w:rPr>
+      </w:pPr>
+    </w:p>
+    <w:p>
+      <w:pPr>
+        <w:rPr>
+          <w:szCs w:val="24"/>
+        </w:rPr>
+      </w:pPr>
+      <w:r>
+        <w:rPr>
           <w:rFonts w:hint="eastAsia"/>
           <w:szCs w:val="24"/>
         </w:rPr>
-      </w:pPr>
+        <w:t>2.</w:t>
+      </w:r>
     </w:p>
     <w:p>
       <w:pPr>
@@ -408,47 +431,33 @@
           <w:rFonts w:hint="eastAsia"/>
           <w:szCs w:val="24"/>
         </w:rPr>
-        <w:t>2.</w:t>
-      </w:r>
-    </w:p>
-    <w:p>
-      <w:pPr>
-        <w:rPr>
-          <w:szCs w:val="24"/>
-        </w:rPr>
-      </w:pPr>
+        <w:t>Arduino D4 ou</w:t>
+      </w:r>
+      <w:r>
+        <w:rPr>
+          <w:szCs w:val="24"/>
+        </w:rPr>
+        <w:t>t</w:t>
+      </w:r>
       <w:r>
         <w:rPr>
           <w:rFonts w:hint="eastAsia"/>
           <w:szCs w:val="24"/>
         </w:rPr>
-        <w:t>Arduino D4 ou</w:t>
-      </w:r>
-      <w:r>
-        <w:rPr>
-          <w:szCs w:val="24"/>
-        </w:rPr>
-        <w:t>t</w:t>
+        <w:t xml:space="preserve">put waveform with frequency </w:t>
       </w:r>
       <w:r>
         <w:rPr>
           <w:rFonts w:hint="eastAsia"/>
           <w:szCs w:val="24"/>
         </w:rPr>
-        <w:t xml:space="preserve">put waveform with frequency </w:t>
+        <w:t>1</w:t>
       </w:r>
       <w:r>
         <w:rPr>
           <w:rFonts w:hint="eastAsia"/>
           <w:szCs w:val="24"/>
         </w:rPr>
-        <w:t>1</w:t>
-      </w:r>
-      <w:r>
-        <w:rPr>
-          <w:rFonts w:hint="eastAsia"/>
-          <w:szCs w:val="24"/>
-        </w:rPr>
         <w:t>Hz.</w:t>
       </w:r>
     </w:p>
@@ -462,7 +471,6 @@
     <w:p>
       <w:pPr>
         <w:rPr>
-          <w:rFonts w:hint="eastAsia"/>
           <w:szCs w:val="24"/>
         </w:rPr>
       </w:pPr>
@@ -622,6 +630,7 @@
     <w:p>
       <w:pPr>
         <w:rPr>
+          <w:rFonts w:hint="eastAsia"/>
           <w:szCs w:val="24"/>
         </w:rPr>
       </w:pPr>
@@ -1018,7 +1027,6 @@
             <w:pPr>
               <w:jc w:val="center"/>
               <w:rPr>
-                <w:rFonts w:hint="eastAsia"/>
                 <w:b/>
               </w:rPr>
             </w:pPr>
@@ -1681,7 +1689,31 @@
           <w:sz w:val="21"/>
           <w:szCs w:val="21"/>
         </w:rPr>
-        <w:t>*When push-button is pressed, turn the LED on, and output “buttonState” to serial monitor.</w:t>
+        <w:t>*When push-button is pressed, turn the LED on, and output “</w:t>
+      </w:r>
+      <w:proofErr w:type="spellStart"/>
+      <w:r>
+        <w:rPr>
+          <w:rFonts w:ascii="Consolas" w:eastAsia="新細明體" w:hAnsi="Consolas" w:cs="新細明體"/>
+          <w:i/>
+          <w:iCs/>
+          <w:color w:val="727072"/>
+          <w:sz w:val="21"/>
+          <w:szCs w:val="21"/>
+        </w:rPr>
+        <w:t>buttonState</w:t>
+      </w:r>
+      <w:proofErr w:type="spellEnd"/>
+      <w:r>
+        <w:rPr>
+          <w:rFonts w:ascii="Consolas" w:eastAsia="新細明體" w:hAnsi="Consolas" w:cs="新細明體"/>
+          <w:i/>
+          <w:iCs/>
+          <w:color w:val="727072"/>
+          <w:sz w:val="21"/>
+          <w:szCs w:val="21"/>
+        </w:rPr>
+        <w:t>” to serial monitor.</w:t>
       </w:r>
     </w:p>
     <w:p>
@@ -1707,7 +1739,31 @@
           <w:sz w:val="21"/>
           <w:szCs w:val="21"/>
         </w:rPr>
-        <w:t>*When push-button is released, make LED blink, and output “buttonState” to serial monitor.</w:t>
+        <w:t>*When push-button is released, make LED blink, and output “</w:t>
+      </w:r>
+      <w:proofErr w:type="spellStart"/>
+      <w:r>
+        <w:rPr>
+          <w:rFonts w:ascii="Consolas" w:eastAsia="新細明體" w:hAnsi="Consolas" w:cs="新細明體"/>
+          <w:i/>
+          <w:iCs/>
+          <w:color w:val="727072"/>
+          <w:sz w:val="21"/>
+          <w:szCs w:val="21"/>
+        </w:rPr>
+        <w:t>buttonState</w:t>
+      </w:r>
+      <w:proofErr w:type="spellEnd"/>
+      <w:r>
+        <w:rPr>
+          <w:rFonts w:ascii="Consolas" w:eastAsia="新細明體" w:hAnsi="Consolas" w:cs="新細明體"/>
+          <w:i/>
+          <w:iCs/>
+          <w:color w:val="727072"/>
+          <w:sz w:val="21"/>
+          <w:szCs w:val="21"/>
+        </w:rPr>
+        <w:t>” to serial monitor.</w:t>
       </w:r>
     </w:p>
     <w:p>
@@ -1837,7 +1893,31 @@
           <w:sz w:val="21"/>
           <w:szCs w:val="21"/>
         </w:rPr>
-        <w:t>*pushbutton attached to 1K resistor from +5V</w:t>
+        <w:t>*</w:t>
+      </w:r>
+      <w:proofErr w:type="gramStart"/>
+      <w:r>
+        <w:rPr>
+          <w:rFonts w:ascii="Consolas" w:eastAsia="新細明體" w:hAnsi="Consolas" w:cs="新細明體"/>
+          <w:i/>
+          <w:iCs/>
+          <w:color w:val="727072"/>
+          <w:sz w:val="21"/>
+          <w:szCs w:val="21"/>
+        </w:rPr>
+        <w:t>pushbutton</w:t>
+      </w:r>
+      <w:proofErr w:type="gramEnd"/>
+      <w:r>
+        <w:rPr>
+          <w:rFonts w:ascii="Consolas" w:eastAsia="新細明體" w:hAnsi="Consolas" w:cs="新細明體"/>
+          <w:i/>
+          <w:iCs/>
+          <w:color w:val="727072"/>
+          <w:sz w:val="21"/>
+          <w:szCs w:val="21"/>
+        </w:rPr>
+        <w:t xml:space="preserve"> attached to 1K resistor from +5V</w:t>
       </w:r>
     </w:p>
     <w:p>
@@ -1950,7 +2030,27 @@
           <w:sz w:val="21"/>
           <w:szCs w:val="21"/>
         </w:rPr>
-        <w:t xml:space="preserve"> pushButton </w:t>
+        <w:t xml:space="preserve"> </w:t>
+      </w:r>
+      <w:proofErr w:type="spellStart"/>
+      <w:r>
+        <w:rPr>
+          <w:rFonts w:ascii="Consolas" w:eastAsia="新細明體" w:hAnsi="Consolas" w:cs="新細明體"/>
+          <w:color w:val="FCFCFA"/>
+          <w:sz w:val="21"/>
+          <w:szCs w:val="21"/>
+        </w:rPr>
+        <w:t>pushButton</w:t>
+      </w:r>
+      <w:proofErr w:type="spellEnd"/>
+      <w:r>
+        <w:rPr>
+          <w:rFonts w:ascii="Consolas" w:eastAsia="新細明體" w:hAnsi="Consolas" w:cs="新細明體"/>
+          <w:color w:val="FCFCFA"/>
+          <w:sz w:val="21"/>
+          <w:szCs w:val="21"/>
+        </w:rPr>
+        <w:t xml:space="preserve"> </w:t>
       </w:r>
       <w:r>
         <w:rPr>
@@ -2094,6 +2194,7 @@
         </w:rPr>
         <w:t xml:space="preserve"> </w:t>
       </w:r>
+      <w:proofErr w:type="gramStart"/>
       <w:r>
         <w:rPr>
           <w:rFonts w:ascii="Consolas" w:eastAsia="新細明體" w:hAnsi="Consolas" w:cs="新細明體"/>
@@ -2110,7 +2211,17 @@
           <w:sz w:val="21"/>
           <w:szCs w:val="21"/>
         </w:rPr>
-        <w:t>()</w:t>
+        <w:t>(</w:t>
+      </w:r>
+      <w:proofErr w:type="gramEnd"/>
+      <w:r>
+        <w:rPr>
+          <w:rFonts w:ascii="Consolas" w:eastAsia="新細明體" w:hAnsi="Consolas" w:cs="新細明體"/>
+          <w:color w:val="939293"/>
+          <w:sz w:val="21"/>
+          <w:szCs w:val="21"/>
+        </w:rPr>
+        <w:t>)</w:t>
       </w:r>
       <w:r>
         <w:rPr>
@@ -2178,7 +2289,17 @@
           <w:sz w:val="21"/>
           <w:szCs w:val="21"/>
         </w:rPr>
-        <w:t>    Serial</w:t>
+        <w:t xml:space="preserve">    </w:t>
+      </w:r>
+      <w:proofErr w:type="spellStart"/>
+      <w:r>
+        <w:rPr>
+          <w:rFonts w:ascii="Consolas" w:eastAsia="新細明體" w:hAnsi="Consolas" w:cs="新細明體"/>
+          <w:color w:val="FCFCFA"/>
+          <w:sz w:val="21"/>
+          <w:szCs w:val="21"/>
+        </w:rPr>
+        <w:t>Serial</w:t>
       </w:r>
       <w:r>
         <w:rPr>
@@ -2198,6 +2319,7 @@
         </w:rPr>
         <w:t>begin</w:t>
       </w:r>
+      <w:proofErr w:type="spellEnd"/>
       <w:r>
         <w:rPr>
           <w:rFonts w:ascii="Consolas" w:eastAsia="新細明體" w:hAnsi="Consolas" w:cs="新細明體"/>
@@ -2249,7 +2371,31 @@
           <w:sz w:val="21"/>
           <w:szCs w:val="21"/>
         </w:rPr>
-        <w:t>    // make the pushbutton's pin an input and led’s pin an output:</w:t>
+        <w:t xml:space="preserve">    // make the pushbutton's pin an input and </w:t>
+      </w:r>
+      <w:proofErr w:type="spellStart"/>
+      <w:r>
+        <w:rPr>
+          <w:rFonts w:ascii="Consolas" w:eastAsia="新細明體" w:hAnsi="Consolas" w:cs="新細明體"/>
+          <w:i/>
+          <w:iCs/>
+          <w:color w:val="727072"/>
+          <w:sz w:val="21"/>
+          <w:szCs w:val="21"/>
+        </w:rPr>
+        <w:t>led’s</w:t>
+      </w:r>
+      <w:proofErr w:type="spellEnd"/>
+      <w:r>
+        <w:rPr>
+          <w:rFonts w:ascii="Consolas" w:eastAsia="新細明體" w:hAnsi="Consolas" w:cs="新細明體"/>
+          <w:i/>
+          <w:iCs/>
+          <w:color w:val="727072"/>
+          <w:sz w:val="21"/>
+          <w:szCs w:val="21"/>
+        </w:rPr>
+        <w:t xml:space="preserve"> pin an output:</w:t>
       </w:r>
     </w:p>
     <w:p>
@@ -2275,6 +2421,8 @@
         </w:rPr>
         <w:t xml:space="preserve">    </w:t>
       </w:r>
+      <w:proofErr w:type="spellStart"/>
+      <w:proofErr w:type="gramStart"/>
       <w:r>
         <w:rPr>
           <w:rFonts w:ascii="Consolas" w:eastAsia="新細明體" w:hAnsi="Consolas" w:cs="新細明體"/>
@@ -2284,6 +2432,7 @@
         </w:rPr>
         <w:t>pinMode</w:t>
       </w:r>
+      <w:proofErr w:type="spellEnd"/>
       <w:r>
         <w:rPr>
           <w:rFonts w:ascii="Consolas" w:eastAsia="新細明體" w:hAnsi="Consolas" w:cs="新細明體"/>
@@ -2293,6 +2442,8 @@
         </w:rPr>
         <w:t>(</w:t>
       </w:r>
+      <w:proofErr w:type="spellStart"/>
+      <w:proofErr w:type="gramEnd"/>
       <w:r>
         <w:rPr>
           <w:rFonts w:ascii="Consolas" w:eastAsia="新細明體" w:hAnsi="Consolas" w:cs="新細明體"/>
@@ -2302,6 +2453,7 @@
         </w:rPr>
         <w:t>pushButton</w:t>
       </w:r>
+      <w:proofErr w:type="spellEnd"/>
       <w:r>
         <w:rPr>
           <w:rFonts w:ascii="Consolas" w:eastAsia="新細明體" w:hAnsi="Consolas" w:cs="新細明體"/>
@@ -2353,6 +2505,8 @@
         </w:rPr>
         <w:t xml:space="preserve">    </w:t>
       </w:r>
+      <w:proofErr w:type="spellStart"/>
+      <w:proofErr w:type="gramStart"/>
       <w:r>
         <w:rPr>
           <w:rFonts w:ascii="Consolas" w:eastAsia="新細明體" w:hAnsi="Consolas" w:cs="新細明體"/>
@@ -2362,6 +2516,7 @@
         </w:rPr>
         <w:t>pinMode</w:t>
       </w:r>
+      <w:proofErr w:type="spellEnd"/>
       <w:r>
         <w:rPr>
           <w:rFonts w:ascii="Consolas" w:eastAsia="新細明體" w:hAnsi="Consolas" w:cs="新細明體"/>
@@ -2371,6 +2526,7 @@
         </w:rPr>
         <w:t>(</w:t>
       </w:r>
+      <w:proofErr w:type="gramEnd"/>
       <w:r>
         <w:rPr>
           <w:rFonts w:ascii="Consolas" w:eastAsia="新細明體" w:hAnsi="Consolas" w:cs="新細明體"/>
@@ -2481,6 +2637,7 @@
         </w:rPr>
         <w:t xml:space="preserve"> </w:t>
       </w:r>
+      <w:proofErr w:type="gramStart"/>
       <w:r>
         <w:rPr>
           <w:rFonts w:ascii="Consolas" w:eastAsia="新細明體" w:hAnsi="Consolas" w:cs="新細明體"/>
@@ -2497,7 +2654,17 @@
           <w:sz w:val="21"/>
           <w:szCs w:val="21"/>
         </w:rPr>
-        <w:t>()</w:t>
+        <w:t>(</w:t>
+      </w:r>
+      <w:proofErr w:type="gramEnd"/>
+      <w:r>
+        <w:rPr>
+          <w:rFonts w:ascii="Consolas" w:eastAsia="新細明體" w:hAnsi="Consolas" w:cs="新細明體"/>
+          <w:color w:val="939293"/>
+          <w:sz w:val="21"/>
+          <w:szCs w:val="21"/>
+        </w:rPr>
+        <w:t>)</w:t>
       </w:r>
       <w:r>
         <w:rPr>
@@ -2585,7 +2752,27 @@
           <w:sz w:val="21"/>
           <w:szCs w:val="21"/>
         </w:rPr>
-        <w:t xml:space="preserve"> buttonState </w:t>
+        <w:t xml:space="preserve"> </w:t>
+      </w:r>
+      <w:proofErr w:type="spellStart"/>
+      <w:r>
+        <w:rPr>
+          <w:rFonts w:ascii="Consolas" w:eastAsia="新細明體" w:hAnsi="Consolas" w:cs="新細明體"/>
+          <w:color w:val="FCFCFA"/>
+          <w:sz w:val="21"/>
+          <w:szCs w:val="21"/>
+        </w:rPr>
+        <w:t>buttonState</w:t>
+      </w:r>
+      <w:proofErr w:type="spellEnd"/>
+      <w:r>
+        <w:rPr>
+          <w:rFonts w:ascii="Consolas" w:eastAsia="新細明體" w:hAnsi="Consolas" w:cs="新細明體"/>
+          <w:color w:val="FCFCFA"/>
+          <w:sz w:val="21"/>
+          <w:szCs w:val="21"/>
+        </w:rPr>
+        <w:t xml:space="preserve"> </w:t>
       </w:r>
       <w:r>
         <w:rPr>
@@ -2605,6 +2792,7 @@
         </w:rPr>
         <w:t xml:space="preserve"> </w:t>
       </w:r>
+      <w:proofErr w:type="spellStart"/>
       <w:r>
         <w:rPr>
           <w:rFonts w:ascii="Consolas" w:eastAsia="新細明體" w:hAnsi="Consolas" w:cs="新細明體"/>
@@ -2614,6 +2802,7 @@
         </w:rPr>
         <w:t>digitalRead</w:t>
       </w:r>
+      <w:proofErr w:type="spellEnd"/>
       <w:r>
         <w:rPr>
           <w:rFonts w:ascii="Consolas" w:eastAsia="新細明體" w:hAnsi="Consolas" w:cs="新細明體"/>
@@ -2623,6 +2812,7 @@
         </w:rPr>
         <w:t>(</w:t>
       </w:r>
+      <w:proofErr w:type="spellStart"/>
       <w:r>
         <w:rPr>
           <w:rFonts w:ascii="Consolas" w:eastAsia="新細明體" w:hAnsi="Consolas" w:cs="新細明體"/>
@@ -2632,6 +2822,7 @@
         </w:rPr>
         <w:t>pushButton</w:t>
       </w:r>
+      <w:proofErr w:type="spellEnd"/>
       <w:r>
         <w:rPr>
           <w:rFonts w:ascii="Consolas" w:eastAsia="新細明體" w:hAnsi="Consolas" w:cs="新細明體"/>
@@ -2665,7 +2856,31 @@
           <w:sz w:val="21"/>
           <w:szCs w:val="21"/>
         </w:rPr>
-        <w:t>    // make LED blink and outputbuttonState.</w:t>
+        <w:t xml:space="preserve">    // make LED blink and </w:t>
+      </w:r>
+      <w:proofErr w:type="spellStart"/>
+      <w:r>
+        <w:rPr>
+          <w:rFonts w:ascii="Consolas" w:eastAsia="新細明體" w:hAnsi="Consolas" w:cs="新細明體"/>
+          <w:i/>
+          <w:iCs/>
+          <w:color w:val="727072"/>
+          <w:sz w:val="21"/>
+          <w:szCs w:val="21"/>
+        </w:rPr>
+        <w:t>outputbuttonState</w:t>
+      </w:r>
+      <w:proofErr w:type="spellEnd"/>
+      <w:r>
+        <w:rPr>
+          <w:rFonts w:ascii="Consolas" w:eastAsia="新細明體" w:hAnsi="Consolas" w:cs="新細明體"/>
+          <w:i/>
+          <w:iCs/>
+          <w:color w:val="727072"/>
+          <w:sz w:val="21"/>
+          <w:szCs w:val="21"/>
+        </w:rPr>
+        <w:t>.</w:t>
       </w:r>
     </w:p>
     <w:p>
@@ -2691,6 +2906,7 @@
         </w:rPr>
         <w:t xml:space="preserve">    </w:t>
       </w:r>
+      <w:proofErr w:type="gramStart"/>
       <w:r>
         <w:rPr>
           <w:rFonts w:ascii="Consolas" w:eastAsia="新細明體" w:hAnsi="Consolas" w:cs="新細明體"/>
@@ -2709,14 +2925,26 @@
         </w:rPr>
         <w:t>(</w:t>
       </w:r>
-      <w:r>
-        <w:rPr>
-          <w:rFonts w:ascii="Consolas" w:eastAsia="新細明體" w:hAnsi="Consolas" w:cs="新細明體"/>
-          <w:color w:val="FCFCFA"/>
-          <w:sz w:val="21"/>
-          <w:szCs w:val="21"/>
-        </w:rPr>
-        <w:t xml:space="preserve">buttonState </w:t>
+      <w:proofErr w:type="spellStart"/>
+      <w:proofErr w:type="gramEnd"/>
+      <w:r>
+        <w:rPr>
+          <w:rFonts w:ascii="Consolas" w:eastAsia="新細明體" w:hAnsi="Consolas" w:cs="新細明體"/>
+          <w:color w:val="FCFCFA"/>
+          <w:sz w:val="21"/>
+          <w:szCs w:val="21"/>
+        </w:rPr>
+        <w:t>buttonState</w:t>
+      </w:r>
+      <w:proofErr w:type="spellEnd"/>
+      <w:r>
+        <w:rPr>
+          <w:rFonts w:ascii="Consolas" w:eastAsia="新細明體" w:hAnsi="Consolas" w:cs="新細明體"/>
+          <w:color w:val="FCFCFA"/>
+          <w:sz w:val="21"/>
+          <w:szCs w:val="21"/>
+        </w:rPr>
+        <w:t xml:space="preserve"> </w:t>
       </w:r>
       <w:r>
         <w:rPr>
@@ -2769,6 +2997,7 @@
         </w:rPr>
         <w:t xml:space="preserve">        </w:t>
       </w:r>
+      <w:proofErr w:type="spellStart"/>
       <w:r>
         <w:rPr>
           <w:rFonts w:ascii="Consolas" w:eastAsia="新細明體" w:hAnsi="Consolas" w:cs="新細明體"/>
@@ -2778,6 +3007,7 @@
         </w:rPr>
         <w:t>digitalWrite</w:t>
       </w:r>
+      <w:proofErr w:type="spellEnd"/>
       <w:r>
         <w:rPr>
           <w:rFonts w:ascii="Consolas" w:eastAsia="新細明體" w:hAnsi="Consolas" w:cs="新細明體"/>
@@ -2995,6 +3225,7 @@
         </w:rPr>
         <w:t xml:space="preserve">        </w:t>
       </w:r>
+      <w:proofErr w:type="spellStart"/>
       <w:r>
         <w:rPr>
           <w:rFonts w:ascii="Consolas" w:eastAsia="新細明體" w:hAnsi="Consolas" w:cs="新細明體"/>
@@ -3004,6 +3235,7 @@
         </w:rPr>
         <w:t>digitalWrite</w:t>
       </w:r>
+      <w:proofErr w:type="spellEnd"/>
       <w:r>
         <w:rPr>
           <w:rFonts w:ascii="Consolas" w:eastAsia="新細明體" w:hAnsi="Consolas" w:cs="新細明體"/>
@@ -3013,6 +3245,7 @@
         </w:rPr>
         <w:t>(</w:t>
       </w:r>
+      <w:proofErr w:type="spellStart"/>
       <w:r>
         <w:rPr>
           <w:rFonts w:ascii="Consolas" w:eastAsia="新細明體" w:hAnsi="Consolas" w:cs="新細明體"/>
@@ -3040,6 +3273,7 @@
         </w:rPr>
         <w:t>HIGH</w:t>
       </w:r>
+      <w:proofErr w:type="spellEnd"/>
       <w:r>
         <w:rPr>
           <w:rFonts w:ascii="Consolas" w:eastAsia="新細明體" w:hAnsi="Consolas" w:cs="新細明體"/>
@@ -3172,6 +3406,7 @@
         </w:rPr>
         <w:t xml:space="preserve">        </w:t>
       </w:r>
+      <w:proofErr w:type="gramStart"/>
       <w:r>
         <w:rPr>
           <w:rFonts w:ascii="Consolas" w:eastAsia="新細明體" w:hAnsi="Consolas" w:cs="新細明體"/>
@@ -3190,6 +3425,7 @@
         </w:rPr>
         <w:t>(</w:t>
       </w:r>
+      <w:proofErr w:type="gramEnd"/>
       <w:r>
         <w:rPr>
           <w:rFonts w:ascii="Consolas" w:eastAsia="新細明體" w:hAnsi="Consolas" w:cs="新細明體"/>
@@ -3231,7 +3467,17 @@
           <w:szCs w:val="21"/>
         </w:rPr>
         <w:lastRenderedPageBreak/>
-        <w:t>        Serial</w:t>
+        <w:t xml:space="preserve">        </w:t>
+      </w:r>
+      <w:proofErr w:type="spellStart"/>
+      <w:r>
+        <w:rPr>
+          <w:rFonts w:ascii="Consolas" w:eastAsia="新細明體" w:hAnsi="Consolas" w:cs="新細明體"/>
+          <w:color w:val="FCFCFA"/>
+          <w:sz w:val="21"/>
+          <w:szCs w:val="21"/>
+        </w:rPr>
+        <w:t>Serial</w:t>
       </w:r>
       <w:r>
         <w:rPr>
@@ -3251,6 +3497,7 @@
         </w:rPr>
         <w:t>println</w:t>
       </w:r>
+      <w:proofErr w:type="spellEnd"/>
       <w:r>
         <w:rPr>
           <w:rFonts w:ascii="Consolas" w:eastAsia="新細明體" w:hAnsi="Consolas" w:cs="新細明體"/>
@@ -3260,6 +3507,7 @@
         </w:rPr>
         <w:t>(</w:t>
       </w:r>
+      <w:proofErr w:type="spellStart"/>
       <w:r>
         <w:rPr>
           <w:rFonts w:ascii="Consolas" w:eastAsia="新細明體" w:hAnsi="Consolas" w:cs="新細明體"/>
@@ -3269,6 +3517,7 @@
         </w:rPr>
         <w:t>buttonState</w:t>
       </w:r>
+      <w:proofErr w:type="spellEnd"/>
       <w:r>
         <w:rPr>
           <w:rFonts w:ascii="Consolas" w:eastAsia="新細明體" w:hAnsi="Consolas" w:cs="新細明體"/>
@@ -3406,6 +3655,7 @@
         </w:rPr>
         <w:t xml:space="preserve">　</w:t>
       </w:r>
+      <w:proofErr w:type="spellStart"/>
       <w:r>
         <w:rPr>
           <w:rFonts w:ascii="Consolas" w:eastAsia="新細明體" w:hAnsi="Consolas" w:cs="新細明體"/>
@@ -3415,7 +3665,19 @@
           <w:sz w:val="21"/>
           <w:szCs w:val="21"/>
         </w:rPr>
-        <w:t>buttonState.</w:t>
+        <w:t>buttonState</w:t>
+      </w:r>
+      <w:proofErr w:type="spellEnd"/>
+      <w:r>
+        <w:rPr>
+          <w:rFonts w:ascii="Consolas" w:eastAsia="新細明體" w:hAnsi="Consolas" w:cs="新細明體"/>
+          <w:i/>
+          <w:iCs/>
+          <w:color w:val="727072"/>
+          <w:sz w:val="21"/>
+          <w:szCs w:val="21"/>
+        </w:rPr>
+        <w:t>.</w:t>
       </w:r>
     </w:p>
     <w:p>
@@ -3441,6 +3703,8 @@
         </w:rPr>
         <w:t xml:space="preserve">        </w:t>
       </w:r>
+      <w:proofErr w:type="spellStart"/>
+      <w:proofErr w:type="gramStart"/>
       <w:r>
         <w:rPr>
           <w:rFonts w:ascii="Consolas" w:eastAsia="新細明體" w:hAnsi="Consolas" w:cs="新細明體"/>
@@ -3450,6 +3714,7 @@
         </w:rPr>
         <w:t>digitalWrite</w:t>
       </w:r>
+      <w:proofErr w:type="spellEnd"/>
       <w:r>
         <w:rPr>
           <w:rFonts w:ascii="Consolas" w:eastAsia="新細明體" w:hAnsi="Consolas" w:cs="新細明體"/>
@@ -3459,6 +3724,7 @@
         </w:rPr>
         <w:t>(</w:t>
       </w:r>
+      <w:proofErr w:type="gramEnd"/>
       <w:r>
         <w:rPr>
           <w:rFonts w:ascii="Consolas" w:eastAsia="新細明體" w:hAnsi="Consolas" w:cs="新細明體"/>
@@ -3517,7 +3783,17 @@
           <w:sz w:val="21"/>
           <w:szCs w:val="21"/>
         </w:rPr>
-        <w:t>        Serial</w:t>
+        <w:t xml:space="preserve">        </w:t>
+      </w:r>
+      <w:proofErr w:type="spellStart"/>
+      <w:r>
+        <w:rPr>
+          <w:rFonts w:ascii="Consolas" w:eastAsia="新細明體" w:hAnsi="Consolas" w:cs="新細明體"/>
+          <w:color w:val="FCFCFA"/>
+          <w:sz w:val="21"/>
+          <w:szCs w:val="21"/>
+        </w:rPr>
+        <w:t>Serial</w:t>
       </w:r>
       <w:r>
         <w:rPr>
@@ -3537,6 +3813,7 @@
         </w:rPr>
         <w:t>println</w:t>
       </w:r>
+      <w:proofErr w:type="spellEnd"/>
       <w:r>
         <w:rPr>
           <w:rFonts w:ascii="Consolas" w:eastAsia="新細明體" w:hAnsi="Consolas" w:cs="新細明體"/>
@@ -3546,6 +3823,7 @@
         </w:rPr>
         <w:t>(</w:t>
       </w:r>
+      <w:proofErr w:type="spellStart"/>
       <w:r>
         <w:rPr>
           <w:rFonts w:ascii="Consolas" w:eastAsia="新細明體" w:hAnsi="Consolas" w:cs="新細明體"/>
@@ -3555,6 +3833,7 @@
         </w:rPr>
         <w:t>buttonState</w:t>
       </w:r>
+      <w:proofErr w:type="spellEnd"/>
       <w:r>
         <w:rPr>
           <w:rFonts w:ascii="Consolas" w:eastAsia="新細明體" w:hAnsi="Consolas" w:cs="新細明體"/>
@@ -3588,6 +3867,7 @@
         </w:rPr>
         <w:t xml:space="preserve">        </w:t>
       </w:r>
+      <w:proofErr w:type="gramStart"/>
       <w:r>
         <w:rPr>
           <w:rFonts w:ascii="Consolas" w:eastAsia="新細明體" w:hAnsi="Consolas" w:cs="新細明體"/>
@@ -3606,6 +3886,7 @@
         </w:rPr>
         <w:t>(</w:t>
       </w:r>
+      <w:proofErr w:type="gramEnd"/>
       <w:r>
         <w:rPr>
           <w:rFonts w:ascii="Consolas" w:eastAsia="新細明體" w:hAnsi="Consolas" w:cs="新細明體"/>
@@ -3700,7 +3981,6 @@
     <w:p>
       <w:pPr>
         <w:rPr>
-          <w:rFonts w:hint="eastAsia"/>
           <w:szCs w:val="24"/>
         </w:rPr>
       </w:pPr>
@@ -4390,7 +4670,31 @@
           <w:sz w:val="21"/>
           <w:szCs w:val="21"/>
         </w:rPr>
-        <w:t>*eight 1k Ω resistors, one 7-Segment display,</w:t>
+        <w:t>*</w:t>
+      </w:r>
+      <w:proofErr w:type="gramStart"/>
+      <w:r>
+        <w:rPr>
+          <w:rFonts w:ascii="Consolas" w:eastAsia="新細明體" w:hAnsi="Consolas" w:cs="新細明體"/>
+          <w:i/>
+          <w:iCs/>
+          <w:color w:val="727072"/>
+          <w:sz w:val="21"/>
+          <w:szCs w:val="21"/>
+        </w:rPr>
+        <w:t>eight</w:t>
+      </w:r>
+      <w:proofErr w:type="gramEnd"/>
+      <w:r>
+        <w:rPr>
+          <w:rFonts w:ascii="Consolas" w:eastAsia="新細明體" w:hAnsi="Consolas" w:cs="新細明體"/>
+          <w:i/>
+          <w:iCs/>
+          <w:color w:val="727072"/>
+          <w:sz w:val="21"/>
+          <w:szCs w:val="21"/>
+        </w:rPr>
+        <w:t xml:space="preserve"> 1k Ω resistors, one 7-Segment display,</w:t>
       </w:r>
     </w:p>
     <w:p>
@@ -4416,7 +4720,55 @@
           <w:sz w:val="21"/>
           <w:szCs w:val="21"/>
         </w:rPr>
-        <w:t>*and one Aruduino platform to implement LED marquee.</w:t>
+        <w:t>*</w:t>
+      </w:r>
+      <w:proofErr w:type="gramStart"/>
+      <w:r>
+        <w:rPr>
+          <w:rFonts w:ascii="Consolas" w:eastAsia="新細明體" w:hAnsi="Consolas" w:cs="新細明體"/>
+          <w:i/>
+          <w:iCs/>
+          <w:color w:val="727072"/>
+          <w:sz w:val="21"/>
+          <w:szCs w:val="21"/>
+        </w:rPr>
+        <w:t>and</w:t>
+      </w:r>
+      <w:proofErr w:type="gramEnd"/>
+      <w:r>
+        <w:rPr>
+          <w:rFonts w:ascii="Consolas" w:eastAsia="新細明體" w:hAnsi="Consolas" w:cs="新細明體"/>
+          <w:i/>
+          <w:iCs/>
+          <w:color w:val="727072"/>
+          <w:sz w:val="21"/>
+          <w:szCs w:val="21"/>
+        </w:rPr>
+        <w:t xml:space="preserve"> one </w:t>
+      </w:r>
+      <w:proofErr w:type="spellStart"/>
+      <w:r>
+        <w:rPr>
+          <w:rFonts w:ascii="Consolas" w:eastAsia="新細明體" w:hAnsi="Consolas" w:cs="新細明體"/>
+          <w:i/>
+          <w:iCs/>
+          <w:color w:val="727072"/>
+          <w:sz w:val="21"/>
+          <w:szCs w:val="21"/>
+        </w:rPr>
+        <w:t>Aruduino</w:t>
+      </w:r>
+      <w:proofErr w:type="spellEnd"/>
+      <w:r>
+        <w:rPr>
+          <w:rFonts w:ascii="Consolas" w:eastAsia="新細明體" w:hAnsi="Consolas" w:cs="新細明體"/>
+          <w:i/>
+          <w:iCs/>
+          <w:color w:val="727072"/>
+          <w:sz w:val="21"/>
+          <w:szCs w:val="21"/>
+        </w:rPr>
+        <w:t xml:space="preserve"> platform to implement LED marquee.</w:t>
       </w:r>
     </w:p>
     <w:p>
@@ -4494,7 +4846,31 @@
           <w:sz w:val="21"/>
           <w:szCs w:val="21"/>
         </w:rPr>
-        <w:t>*When push-button is released, it show LED marquee.</w:t>
+        <w:t xml:space="preserve">*When push-button is released, it </w:t>
+      </w:r>
+      <w:proofErr w:type="gramStart"/>
+      <w:r>
+        <w:rPr>
+          <w:rFonts w:ascii="Consolas" w:eastAsia="新細明體" w:hAnsi="Consolas" w:cs="新細明體"/>
+          <w:i/>
+          <w:iCs/>
+          <w:color w:val="727072"/>
+          <w:sz w:val="21"/>
+          <w:szCs w:val="21"/>
+        </w:rPr>
+        <w:t>show</w:t>
+      </w:r>
+      <w:proofErr w:type="gramEnd"/>
+      <w:r>
+        <w:rPr>
+          <w:rFonts w:ascii="Consolas" w:eastAsia="新細明體" w:hAnsi="Consolas" w:cs="新細明體"/>
+          <w:i/>
+          <w:iCs/>
+          <w:color w:val="727072"/>
+          <w:sz w:val="21"/>
+          <w:szCs w:val="21"/>
+        </w:rPr>
+        <w:t xml:space="preserve"> LED marquee.</w:t>
       </w:r>
     </w:p>
     <w:p>
@@ -4573,7 +4949,31 @@
           <w:sz w:val="21"/>
           <w:szCs w:val="21"/>
         </w:rPr>
-        <w:t>*The pin assignments between 7-Segment and Arduino is as follows.</w:t>
+        <w:t xml:space="preserve">*The pin assignments between 7-Segment and Arduino </w:t>
+      </w:r>
+      <w:proofErr w:type="gramStart"/>
+      <w:r>
+        <w:rPr>
+          <w:rFonts w:ascii="Consolas" w:eastAsia="新細明體" w:hAnsi="Consolas" w:cs="新細明體"/>
+          <w:i/>
+          <w:iCs/>
+          <w:color w:val="727072"/>
+          <w:sz w:val="21"/>
+          <w:szCs w:val="21"/>
+        </w:rPr>
+        <w:t>is</w:t>
+      </w:r>
+      <w:proofErr w:type="gramEnd"/>
+      <w:r>
+        <w:rPr>
+          <w:rFonts w:ascii="Consolas" w:eastAsia="新細明體" w:hAnsi="Consolas" w:cs="新細明體"/>
+          <w:i/>
+          <w:iCs/>
+          <w:color w:val="727072"/>
+          <w:sz w:val="21"/>
+          <w:szCs w:val="21"/>
+        </w:rPr>
+        <w:t xml:space="preserve"> as follows.</w:t>
       </w:r>
     </w:p>
     <w:p>
@@ -4677,7 +5077,31 @@
           <w:sz w:val="21"/>
           <w:szCs w:val="21"/>
         </w:rPr>
-        <w:t>*pushbutton attached to 1K resistor from +5V</w:t>
+        <w:t>*</w:t>
+      </w:r>
+      <w:proofErr w:type="gramStart"/>
+      <w:r>
+        <w:rPr>
+          <w:rFonts w:ascii="Consolas" w:eastAsia="新細明體" w:hAnsi="Consolas" w:cs="新細明體"/>
+          <w:i/>
+          <w:iCs/>
+          <w:color w:val="727072"/>
+          <w:sz w:val="21"/>
+          <w:szCs w:val="21"/>
+        </w:rPr>
+        <w:t>pushbutton</w:t>
+      </w:r>
+      <w:proofErr w:type="gramEnd"/>
+      <w:r>
+        <w:rPr>
+          <w:rFonts w:ascii="Consolas" w:eastAsia="新細明體" w:hAnsi="Consolas" w:cs="新細明體"/>
+          <w:i/>
+          <w:iCs/>
+          <w:color w:val="727072"/>
+          <w:sz w:val="21"/>
+          <w:szCs w:val="21"/>
+        </w:rPr>
+        <w:t xml:space="preserve"> attached to 1K resistor from +5V</w:t>
       </w:r>
     </w:p>
     <w:p>
@@ -4753,8 +5177,19 @@
           <w:sz w:val="21"/>
           <w:szCs w:val="21"/>
         </w:rPr>
-        <w:t>byte pinA</w:t>
-      </w:r>
+        <w:t xml:space="preserve">byte </w:t>
+      </w:r>
+      <w:proofErr w:type="spellStart"/>
+      <w:r>
+        <w:rPr>
+          <w:rFonts w:ascii="Consolas" w:eastAsia="新細明體" w:hAnsi="Consolas" w:cs="新細明體"/>
+          <w:color w:val="FCFCFA"/>
+          <w:sz w:val="21"/>
+          <w:szCs w:val="21"/>
+        </w:rPr>
+        <w:t>pinA</w:t>
+      </w:r>
+      <w:proofErr w:type="spellEnd"/>
       <w:r>
         <w:rPr>
           <w:rFonts w:ascii="Consolas" w:eastAsia="新細明體" w:hAnsi="Consolas" w:cs="新細明體"/>
@@ -4789,8 +5224,19 @@
           <w:sz w:val="21"/>
           <w:szCs w:val="21"/>
         </w:rPr>
-        <w:t xml:space="preserve"> pinB</w:t>
-      </w:r>
+        <w:t xml:space="preserve"> </w:t>
+      </w:r>
+      <w:proofErr w:type="spellStart"/>
+      <w:r>
+        <w:rPr>
+          <w:rFonts w:ascii="Consolas" w:eastAsia="新細明體" w:hAnsi="Consolas" w:cs="新細明體"/>
+          <w:color w:val="FCFCFA"/>
+          <w:sz w:val="21"/>
+          <w:szCs w:val="21"/>
+        </w:rPr>
+        <w:t>pinB</w:t>
+      </w:r>
+      <w:proofErr w:type="spellEnd"/>
       <w:r>
         <w:rPr>
           <w:rFonts w:ascii="Consolas" w:eastAsia="新細明體" w:hAnsi="Consolas" w:cs="新細明體"/>
@@ -4825,8 +5271,19 @@
           <w:sz w:val="21"/>
           <w:szCs w:val="21"/>
         </w:rPr>
-        <w:t xml:space="preserve"> pinC</w:t>
-      </w:r>
+        <w:t xml:space="preserve"> </w:t>
+      </w:r>
+      <w:proofErr w:type="spellStart"/>
+      <w:r>
+        <w:rPr>
+          <w:rFonts w:ascii="Consolas" w:eastAsia="新細明體" w:hAnsi="Consolas" w:cs="新細明體"/>
+          <w:color w:val="FCFCFA"/>
+          <w:sz w:val="21"/>
+          <w:szCs w:val="21"/>
+        </w:rPr>
+        <w:t>pinC</w:t>
+      </w:r>
+      <w:proofErr w:type="spellEnd"/>
       <w:r>
         <w:rPr>
           <w:rFonts w:ascii="Consolas" w:eastAsia="新細明體" w:hAnsi="Consolas" w:cs="新細明體"/>
@@ -4861,8 +5318,19 @@
           <w:sz w:val="21"/>
           <w:szCs w:val="21"/>
         </w:rPr>
-        <w:t xml:space="preserve"> pinD</w:t>
-      </w:r>
+        <w:t xml:space="preserve"> </w:t>
+      </w:r>
+      <w:proofErr w:type="spellStart"/>
+      <w:r>
+        <w:rPr>
+          <w:rFonts w:ascii="Consolas" w:eastAsia="新細明體" w:hAnsi="Consolas" w:cs="新細明體"/>
+          <w:color w:val="FCFCFA"/>
+          <w:sz w:val="21"/>
+          <w:szCs w:val="21"/>
+        </w:rPr>
+        <w:t>pinD</w:t>
+      </w:r>
+      <w:proofErr w:type="spellEnd"/>
       <w:r>
         <w:rPr>
           <w:rFonts w:ascii="Consolas" w:eastAsia="新細明體" w:hAnsi="Consolas" w:cs="新細明體"/>
@@ -4897,8 +5365,19 @@
           <w:sz w:val="21"/>
           <w:szCs w:val="21"/>
         </w:rPr>
-        <w:t xml:space="preserve"> pinE</w:t>
-      </w:r>
+        <w:t xml:space="preserve"> </w:t>
+      </w:r>
+      <w:proofErr w:type="spellStart"/>
+      <w:r>
+        <w:rPr>
+          <w:rFonts w:ascii="Consolas" w:eastAsia="新細明體" w:hAnsi="Consolas" w:cs="新細明體"/>
+          <w:color w:val="FCFCFA"/>
+          <w:sz w:val="21"/>
+          <w:szCs w:val="21"/>
+        </w:rPr>
+        <w:t>pinE</w:t>
+      </w:r>
+      <w:proofErr w:type="spellEnd"/>
       <w:r>
         <w:rPr>
           <w:rFonts w:ascii="Consolas" w:eastAsia="新細明體" w:hAnsi="Consolas" w:cs="新細明體"/>
@@ -4933,8 +5412,19 @@
           <w:sz w:val="21"/>
           <w:szCs w:val="21"/>
         </w:rPr>
-        <w:t xml:space="preserve"> pinF</w:t>
-      </w:r>
+        <w:t xml:space="preserve"> </w:t>
+      </w:r>
+      <w:proofErr w:type="spellStart"/>
+      <w:r>
+        <w:rPr>
+          <w:rFonts w:ascii="Consolas" w:eastAsia="新細明體" w:hAnsi="Consolas" w:cs="新細明體"/>
+          <w:color w:val="FCFCFA"/>
+          <w:sz w:val="21"/>
+          <w:szCs w:val="21"/>
+        </w:rPr>
+        <w:t>pinF</w:t>
+      </w:r>
+      <w:proofErr w:type="spellEnd"/>
       <w:r>
         <w:rPr>
           <w:rFonts w:ascii="Consolas" w:eastAsia="新細明體" w:hAnsi="Consolas" w:cs="新細明體"/>
@@ -4969,8 +5459,19 @@
           <w:sz w:val="21"/>
           <w:szCs w:val="21"/>
         </w:rPr>
-        <w:t xml:space="preserve"> pinG</w:t>
-      </w:r>
+        <w:t xml:space="preserve"> </w:t>
+      </w:r>
+      <w:proofErr w:type="spellStart"/>
+      <w:r>
+        <w:rPr>
+          <w:rFonts w:ascii="Consolas" w:eastAsia="新細明體" w:hAnsi="Consolas" w:cs="新細明體"/>
+          <w:color w:val="FCFCFA"/>
+          <w:sz w:val="21"/>
+          <w:szCs w:val="21"/>
+        </w:rPr>
+        <w:t>pinG</w:t>
+      </w:r>
+      <w:proofErr w:type="spellEnd"/>
       <w:r>
         <w:rPr>
           <w:rFonts w:ascii="Consolas" w:eastAsia="新細明體" w:hAnsi="Consolas" w:cs="新細明體"/>
@@ -5005,8 +5506,19 @@
           <w:sz w:val="21"/>
           <w:szCs w:val="21"/>
         </w:rPr>
-        <w:t xml:space="preserve"> pinP</w:t>
-      </w:r>
+        <w:t xml:space="preserve"> </w:t>
+      </w:r>
+      <w:proofErr w:type="spellStart"/>
+      <w:r>
+        <w:rPr>
+          <w:rFonts w:ascii="Consolas" w:eastAsia="新細明體" w:hAnsi="Consolas" w:cs="新細明體"/>
+          <w:color w:val="FCFCFA"/>
+          <w:sz w:val="21"/>
+          <w:szCs w:val="21"/>
+        </w:rPr>
+        <w:t>pinP</w:t>
+      </w:r>
+      <w:proofErr w:type="spellEnd"/>
       <w:r>
         <w:rPr>
           <w:rFonts w:ascii="Consolas" w:eastAsia="新細明體" w:hAnsi="Consolas" w:cs="新細明體"/>
@@ -5056,7 +5568,27 @@
           <w:sz w:val="21"/>
           <w:szCs w:val="21"/>
         </w:rPr>
-        <w:t xml:space="preserve">byte pushButton </w:t>
+        <w:t xml:space="preserve">byte </w:t>
+      </w:r>
+      <w:proofErr w:type="spellStart"/>
+      <w:r>
+        <w:rPr>
+          <w:rFonts w:ascii="Consolas" w:eastAsia="新細明體" w:hAnsi="Consolas" w:cs="新細明體"/>
+          <w:color w:val="FCFCFA"/>
+          <w:sz w:val="21"/>
+          <w:szCs w:val="21"/>
+        </w:rPr>
+        <w:t>pushButton</w:t>
+      </w:r>
+      <w:proofErr w:type="spellEnd"/>
+      <w:r>
+        <w:rPr>
+          <w:rFonts w:ascii="Consolas" w:eastAsia="新細明體" w:hAnsi="Consolas" w:cs="新細明體"/>
+          <w:color w:val="FCFCFA"/>
+          <w:sz w:val="21"/>
+          <w:szCs w:val="21"/>
+        </w:rPr>
+        <w:t xml:space="preserve"> </w:t>
       </w:r>
       <w:r>
         <w:rPr>
@@ -5129,6 +5661,7 @@
         </w:rPr>
         <w:t xml:space="preserve"> </w:t>
       </w:r>
+      <w:proofErr w:type="gramStart"/>
       <w:r>
         <w:rPr>
           <w:rFonts w:ascii="Consolas" w:eastAsia="新細明體" w:hAnsi="Consolas" w:cs="新細明體"/>
@@ -5145,7 +5678,17 @@
           <w:sz w:val="21"/>
           <w:szCs w:val="21"/>
         </w:rPr>
-        <w:t>()</w:t>
+        <w:t>(</w:t>
+      </w:r>
+      <w:proofErr w:type="gramEnd"/>
+      <w:r>
+        <w:rPr>
+          <w:rFonts w:ascii="Consolas" w:eastAsia="新細明體" w:hAnsi="Consolas" w:cs="新細明體"/>
+          <w:color w:val="939293"/>
+          <w:sz w:val="21"/>
+          <w:szCs w:val="21"/>
+        </w:rPr>
+        <w:t>)</w:t>
       </w:r>
       <w:r>
         <w:rPr>
@@ -5189,6 +5732,8 @@
         </w:rPr>
         <w:t xml:space="preserve">    </w:t>
       </w:r>
+      <w:proofErr w:type="spellStart"/>
+      <w:proofErr w:type="gramStart"/>
       <w:r>
         <w:rPr>
           <w:rFonts w:ascii="Consolas" w:eastAsia="新細明體" w:hAnsi="Consolas" w:cs="新細明體"/>
@@ -5198,6 +5743,7 @@
         </w:rPr>
         <w:t>pinMode</w:t>
       </w:r>
+      <w:proofErr w:type="spellEnd"/>
       <w:r>
         <w:rPr>
           <w:rFonts w:ascii="Consolas" w:eastAsia="新細明體" w:hAnsi="Consolas" w:cs="新細明體"/>
@@ -5207,6 +5753,8 @@
         </w:rPr>
         <w:t>(</w:t>
       </w:r>
+      <w:proofErr w:type="spellStart"/>
+      <w:proofErr w:type="gramEnd"/>
       <w:r>
         <w:rPr>
           <w:rFonts w:ascii="Consolas" w:eastAsia="新細明體" w:hAnsi="Consolas" w:cs="新細明體"/>
@@ -5216,6 +5764,7 @@
         </w:rPr>
         <w:t>pinA</w:t>
       </w:r>
+      <w:proofErr w:type="spellEnd"/>
       <w:r>
         <w:rPr>
           <w:rFonts w:ascii="Consolas" w:eastAsia="新細明體" w:hAnsi="Consolas" w:cs="新細明體"/>
@@ -5252,6 +5801,7 @@
         </w:rPr>
         <w:t xml:space="preserve"> </w:t>
       </w:r>
+      <w:proofErr w:type="spellStart"/>
       <w:r>
         <w:rPr>
           <w:rFonts w:ascii="Consolas" w:eastAsia="新細明體" w:hAnsi="Consolas" w:cs="新細明體"/>
@@ -5261,6 +5811,7 @@
         </w:rPr>
         <w:t>pinMode</w:t>
       </w:r>
+      <w:proofErr w:type="spellEnd"/>
       <w:r>
         <w:rPr>
           <w:rFonts w:ascii="Consolas" w:eastAsia="新細明體" w:hAnsi="Consolas" w:cs="新細明體"/>
@@ -5270,6 +5821,7 @@
         </w:rPr>
         <w:t>(</w:t>
       </w:r>
+      <w:proofErr w:type="spellStart"/>
       <w:r>
         <w:rPr>
           <w:rFonts w:ascii="Consolas" w:eastAsia="新細明體" w:hAnsi="Consolas" w:cs="新細明體"/>
@@ -5279,6 +5831,7 @@
         </w:rPr>
         <w:t>pinB</w:t>
       </w:r>
+      <w:proofErr w:type="spellEnd"/>
       <w:r>
         <w:rPr>
           <w:rFonts w:ascii="Consolas" w:eastAsia="新細明體" w:hAnsi="Consolas" w:cs="新細明體"/>
@@ -5315,6 +5868,7 @@
         </w:rPr>
         <w:t xml:space="preserve"> </w:t>
       </w:r>
+      <w:proofErr w:type="spellStart"/>
       <w:r>
         <w:rPr>
           <w:rFonts w:ascii="Consolas" w:eastAsia="新細明體" w:hAnsi="Consolas" w:cs="新細明體"/>
@@ -5324,6 +5878,7 @@
         </w:rPr>
         <w:t>pinMode</w:t>
       </w:r>
+      <w:proofErr w:type="spellEnd"/>
       <w:r>
         <w:rPr>
           <w:rFonts w:ascii="Consolas" w:eastAsia="新細明體" w:hAnsi="Consolas" w:cs="新細明體"/>
@@ -5333,6 +5888,7 @@
         </w:rPr>
         <w:t>(</w:t>
       </w:r>
+      <w:proofErr w:type="spellStart"/>
       <w:r>
         <w:rPr>
           <w:rFonts w:ascii="Consolas" w:eastAsia="新細明體" w:hAnsi="Consolas" w:cs="新細明體"/>
@@ -5342,6 +5898,7 @@
         </w:rPr>
         <w:t>pinC</w:t>
       </w:r>
+      <w:proofErr w:type="spellEnd"/>
       <w:r>
         <w:rPr>
           <w:rFonts w:ascii="Consolas" w:eastAsia="新細明體" w:hAnsi="Consolas" w:cs="新細明體"/>
@@ -5393,6 +5950,8 @@
         </w:rPr>
         <w:t xml:space="preserve">    </w:t>
       </w:r>
+      <w:proofErr w:type="spellStart"/>
+      <w:proofErr w:type="gramStart"/>
       <w:r>
         <w:rPr>
           <w:rFonts w:ascii="Consolas" w:eastAsia="新細明體" w:hAnsi="Consolas" w:cs="新細明體"/>
@@ -5402,6 +5961,7 @@
         </w:rPr>
         <w:t>pinMode</w:t>
       </w:r>
+      <w:proofErr w:type="spellEnd"/>
       <w:r>
         <w:rPr>
           <w:rFonts w:ascii="Consolas" w:eastAsia="新細明體" w:hAnsi="Consolas" w:cs="新細明體"/>
@@ -5411,6 +5971,8 @@
         </w:rPr>
         <w:t>(</w:t>
       </w:r>
+      <w:proofErr w:type="spellStart"/>
+      <w:proofErr w:type="gramEnd"/>
       <w:r>
         <w:rPr>
           <w:rFonts w:ascii="Consolas" w:eastAsia="新細明體" w:hAnsi="Consolas" w:cs="新細明體"/>
@@ -5420,6 +5982,7 @@
         </w:rPr>
         <w:t>pinD</w:t>
       </w:r>
+      <w:proofErr w:type="spellEnd"/>
       <w:r>
         <w:rPr>
           <w:rFonts w:ascii="Consolas" w:eastAsia="新細明體" w:hAnsi="Consolas" w:cs="新細明體"/>
@@ -5456,6 +6019,7 @@
         </w:rPr>
         <w:t xml:space="preserve"> </w:t>
       </w:r>
+      <w:proofErr w:type="spellStart"/>
       <w:r>
         <w:rPr>
           <w:rFonts w:ascii="Consolas" w:eastAsia="新細明體" w:hAnsi="Consolas" w:cs="新細明體"/>
@@ -5465,6 +6029,7 @@
         </w:rPr>
         <w:t>pinMode</w:t>
       </w:r>
+      <w:proofErr w:type="spellEnd"/>
       <w:r>
         <w:rPr>
           <w:rFonts w:ascii="Consolas" w:eastAsia="新細明體" w:hAnsi="Consolas" w:cs="新細明體"/>
@@ -5474,6 +6039,7 @@
         </w:rPr>
         <w:t>(</w:t>
       </w:r>
+      <w:proofErr w:type="spellStart"/>
       <w:r>
         <w:rPr>
           <w:rFonts w:ascii="Consolas" w:eastAsia="新細明體" w:hAnsi="Consolas" w:cs="新細明體"/>
@@ -5483,6 +6049,7 @@
         </w:rPr>
         <w:t>pinE</w:t>
       </w:r>
+      <w:proofErr w:type="spellEnd"/>
       <w:r>
         <w:rPr>
           <w:rFonts w:ascii="Consolas" w:eastAsia="新細明體" w:hAnsi="Consolas" w:cs="新細明體"/>
@@ -5519,6 +6086,7 @@
         </w:rPr>
         <w:t xml:space="preserve"> </w:t>
       </w:r>
+      <w:proofErr w:type="spellStart"/>
       <w:r>
         <w:rPr>
           <w:rFonts w:ascii="Consolas" w:eastAsia="新細明體" w:hAnsi="Consolas" w:cs="新細明體"/>
@@ -5528,6 +6096,7 @@
         </w:rPr>
         <w:t>pinMode</w:t>
       </w:r>
+      <w:proofErr w:type="spellEnd"/>
       <w:r>
         <w:rPr>
           <w:rFonts w:ascii="Consolas" w:eastAsia="新細明體" w:hAnsi="Consolas" w:cs="新細明體"/>
@@ -5537,6 +6106,7 @@
         </w:rPr>
         <w:t>(</w:t>
       </w:r>
+      <w:proofErr w:type="spellStart"/>
       <w:r>
         <w:rPr>
           <w:rFonts w:ascii="Consolas" w:eastAsia="新細明體" w:hAnsi="Consolas" w:cs="新細明體"/>
@@ -5546,6 +6116,7 @@
         </w:rPr>
         <w:t>pinF</w:t>
       </w:r>
+      <w:proofErr w:type="spellEnd"/>
       <w:r>
         <w:rPr>
           <w:rFonts w:ascii="Consolas" w:eastAsia="新細明體" w:hAnsi="Consolas" w:cs="新細明體"/>
@@ -5597,6 +6168,8 @@
         </w:rPr>
         <w:t xml:space="preserve">    </w:t>
       </w:r>
+      <w:proofErr w:type="spellStart"/>
+      <w:proofErr w:type="gramStart"/>
       <w:r>
         <w:rPr>
           <w:rFonts w:ascii="Consolas" w:eastAsia="新細明體" w:hAnsi="Consolas" w:cs="新細明體"/>
@@ -5606,6 +6179,7 @@
         </w:rPr>
         <w:t>pinMode</w:t>
       </w:r>
+      <w:proofErr w:type="spellEnd"/>
       <w:r>
         <w:rPr>
           <w:rFonts w:ascii="Consolas" w:eastAsia="新細明體" w:hAnsi="Consolas" w:cs="新細明體"/>
@@ -5615,6 +6189,8 @@
         </w:rPr>
         <w:t>(</w:t>
       </w:r>
+      <w:proofErr w:type="spellStart"/>
+      <w:proofErr w:type="gramEnd"/>
       <w:r>
         <w:rPr>
           <w:rFonts w:ascii="Consolas" w:eastAsia="新細明體" w:hAnsi="Consolas" w:cs="新細明體"/>
@@ -5624,6 +6200,7 @@
         </w:rPr>
         <w:t>pinG</w:t>
       </w:r>
+      <w:proofErr w:type="spellEnd"/>
       <w:r>
         <w:rPr>
           <w:rFonts w:ascii="Consolas" w:eastAsia="新細明體" w:hAnsi="Consolas" w:cs="新細明體"/>
@@ -5660,6 +6237,7 @@
         </w:rPr>
         <w:t xml:space="preserve"> </w:t>
       </w:r>
+      <w:proofErr w:type="spellStart"/>
       <w:r>
         <w:rPr>
           <w:rFonts w:ascii="Consolas" w:eastAsia="新細明體" w:hAnsi="Consolas" w:cs="新細明體"/>
@@ -5669,6 +6247,7 @@
         </w:rPr>
         <w:t>pinMode</w:t>
       </w:r>
+      <w:proofErr w:type="spellEnd"/>
       <w:r>
         <w:rPr>
           <w:rFonts w:ascii="Consolas" w:eastAsia="新細明體" w:hAnsi="Consolas" w:cs="新細明體"/>
@@ -5678,6 +6257,7 @@
         </w:rPr>
         <w:t>(</w:t>
       </w:r>
+      <w:proofErr w:type="spellStart"/>
       <w:r>
         <w:rPr>
           <w:rFonts w:ascii="Consolas" w:eastAsia="新細明體" w:hAnsi="Consolas" w:cs="新細明體"/>
@@ -5687,6 +6267,7 @@
         </w:rPr>
         <w:t>pinP</w:t>
       </w:r>
+      <w:proofErr w:type="spellEnd"/>
       <w:r>
         <w:rPr>
           <w:rFonts w:ascii="Consolas" w:eastAsia="新細明體" w:hAnsi="Consolas" w:cs="新細明體"/>
@@ -5738,6 +6319,8 @@
         </w:rPr>
         <w:t xml:space="preserve">    </w:t>
       </w:r>
+      <w:proofErr w:type="spellStart"/>
+      <w:proofErr w:type="gramStart"/>
       <w:r>
         <w:rPr>
           <w:rFonts w:ascii="Consolas" w:eastAsia="新細明體" w:hAnsi="Consolas" w:cs="新細明體"/>
@@ -5747,6 +6330,7 @@
         </w:rPr>
         <w:t>pinMode</w:t>
       </w:r>
+      <w:proofErr w:type="spellEnd"/>
       <w:r>
         <w:rPr>
           <w:rFonts w:ascii="Consolas" w:eastAsia="新細明體" w:hAnsi="Consolas" w:cs="新細明體"/>
@@ -5756,6 +6340,8 @@
         </w:rPr>
         <w:t>(</w:t>
       </w:r>
+      <w:proofErr w:type="spellStart"/>
+      <w:proofErr w:type="gramEnd"/>
       <w:r>
         <w:rPr>
           <w:rFonts w:ascii="Consolas" w:eastAsia="新細明體" w:hAnsi="Consolas" w:cs="新細明體"/>
@@ -5765,6 +6351,7 @@
         </w:rPr>
         <w:t>pushButton</w:t>
       </w:r>
+      <w:proofErr w:type="spellEnd"/>
       <w:r>
         <w:rPr>
           <w:rFonts w:ascii="Consolas" w:eastAsia="新細明體" w:hAnsi="Consolas" w:cs="新細明體"/>
@@ -5892,6 +6479,8 @@
         </w:rPr>
         <w:t xml:space="preserve"> </w:t>
       </w:r>
+      <w:proofErr w:type="spellStart"/>
+      <w:proofErr w:type="gramStart"/>
       <w:r>
         <w:rPr>
           <w:rFonts w:ascii="Consolas" w:eastAsia="新細明體" w:hAnsi="Consolas" w:cs="新細明體"/>
@@ -5901,6 +6490,7 @@
         </w:rPr>
         <w:t>showSevenSeg</w:t>
       </w:r>
+      <w:proofErr w:type="spellEnd"/>
       <w:r>
         <w:rPr>
           <w:rFonts w:ascii="Consolas" w:eastAsia="新細明體" w:hAnsi="Consolas" w:cs="新細明體"/>
@@ -5910,6 +6500,7 @@
         </w:rPr>
         <w:t>(</w:t>
       </w:r>
+      <w:proofErr w:type="gramEnd"/>
       <w:r>
         <w:rPr>
           <w:rFonts w:ascii="Consolas" w:eastAsia="新細明體" w:hAnsi="Consolas" w:cs="新細明體"/>
@@ -6310,6 +6901,8 @@
         </w:rPr>
         <w:t xml:space="preserve">    </w:t>
       </w:r>
+      <w:proofErr w:type="spellStart"/>
+      <w:proofErr w:type="gramStart"/>
       <w:r>
         <w:rPr>
           <w:rFonts w:ascii="Consolas" w:eastAsia="新細明體" w:hAnsi="Consolas" w:cs="新細明體"/>
@@ -6319,6 +6912,7 @@
         </w:rPr>
         <w:t>digitalWrite</w:t>
       </w:r>
+      <w:proofErr w:type="spellEnd"/>
       <w:r>
         <w:rPr>
           <w:rFonts w:ascii="Consolas" w:eastAsia="新細明體" w:hAnsi="Consolas" w:cs="新細明體"/>
@@ -6328,6 +6922,8 @@
         </w:rPr>
         <w:t>(</w:t>
       </w:r>
+      <w:proofErr w:type="spellStart"/>
+      <w:proofErr w:type="gramEnd"/>
       <w:r>
         <w:rPr>
           <w:rFonts w:ascii="Consolas" w:eastAsia="新細明體" w:hAnsi="Consolas" w:cs="新細明體"/>
@@ -6337,6 +6933,7 @@
         </w:rPr>
         <w:t>pinA</w:t>
       </w:r>
+      <w:proofErr w:type="spellEnd"/>
       <w:r>
         <w:rPr>
           <w:rFonts w:ascii="Consolas" w:eastAsia="新細明體" w:hAnsi="Consolas" w:cs="新細明體"/>
@@ -6373,6 +6970,7 @@
         </w:rPr>
         <w:t xml:space="preserve"> </w:t>
       </w:r>
+      <w:proofErr w:type="spellStart"/>
       <w:r>
         <w:rPr>
           <w:rFonts w:ascii="Consolas" w:eastAsia="新細明體" w:hAnsi="Consolas" w:cs="新細明體"/>
@@ -6382,6 +6980,7 @@
         </w:rPr>
         <w:t>digitalWrite</w:t>
       </w:r>
+      <w:proofErr w:type="spellEnd"/>
       <w:r>
         <w:rPr>
           <w:rFonts w:ascii="Consolas" w:eastAsia="新細明體" w:hAnsi="Consolas" w:cs="新細明體"/>
@@ -6391,6 +6990,7 @@
         </w:rPr>
         <w:t>(</w:t>
       </w:r>
+      <w:proofErr w:type="spellStart"/>
       <w:r>
         <w:rPr>
           <w:rFonts w:ascii="Consolas" w:eastAsia="新細明體" w:hAnsi="Consolas" w:cs="新細明體"/>
@@ -6400,6 +7000,7 @@
         </w:rPr>
         <w:t>pinB</w:t>
       </w:r>
+      <w:proofErr w:type="spellEnd"/>
       <w:r>
         <w:rPr>
           <w:rFonts w:ascii="Consolas" w:eastAsia="新細明體" w:hAnsi="Consolas" w:cs="新細明體"/>
@@ -6436,6 +7037,7 @@
         </w:rPr>
         <w:t xml:space="preserve"> </w:t>
       </w:r>
+      <w:proofErr w:type="spellStart"/>
       <w:r>
         <w:rPr>
           <w:rFonts w:ascii="Consolas" w:eastAsia="新細明體" w:hAnsi="Consolas" w:cs="新細明體"/>
@@ -6445,6 +7047,7 @@
         </w:rPr>
         <w:t>digitalWrite</w:t>
       </w:r>
+      <w:proofErr w:type="spellEnd"/>
       <w:r>
         <w:rPr>
           <w:rFonts w:ascii="Consolas" w:eastAsia="新細明體" w:hAnsi="Consolas" w:cs="新細明體"/>
@@ -6454,6 +7057,7 @@
         </w:rPr>
         <w:t>(</w:t>
       </w:r>
+      <w:proofErr w:type="spellStart"/>
       <w:r>
         <w:rPr>
           <w:rFonts w:ascii="Consolas" w:eastAsia="新細明體" w:hAnsi="Consolas" w:cs="新細明體"/>
@@ -6463,6 +7067,7 @@
         </w:rPr>
         <w:t>pinC</w:t>
       </w:r>
+      <w:proofErr w:type="spellEnd"/>
       <w:r>
         <w:rPr>
           <w:rFonts w:ascii="Consolas" w:eastAsia="新細明體" w:hAnsi="Consolas" w:cs="新細明體"/>
@@ -6499,6 +7104,7 @@
         </w:rPr>
         <w:t xml:space="preserve"> </w:t>
       </w:r>
+      <w:proofErr w:type="spellStart"/>
       <w:r>
         <w:rPr>
           <w:rFonts w:ascii="Consolas" w:eastAsia="新細明體" w:hAnsi="Consolas" w:cs="新細明體"/>
@@ -6508,6 +7114,7 @@
         </w:rPr>
         <w:t>digitalWrite</w:t>
       </w:r>
+      <w:proofErr w:type="spellEnd"/>
       <w:r>
         <w:rPr>
           <w:rFonts w:ascii="Consolas" w:eastAsia="新細明體" w:hAnsi="Consolas" w:cs="新細明體"/>
@@ -6517,6 +7124,7 @@
         </w:rPr>
         <w:t>(</w:t>
       </w:r>
+      <w:proofErr w:type="spellStart"/>
       <w:r>
         <w:rPr>
           <w:rFonts w:ascii="Consolas" w:eastAsia="新細明體" w:hAnsi="Consolas" w:cs="新細明體"/>
@@ -6526,6 +7134,7 @@
         </w:rPr>
         <w:t>pinD</w:t>
       </w:r>
+      <w:proofErr w:type="spellEnd"/>
       <w:r>
         <w:rPr>
           <w:rFonts w:ascii="Consolas" w:eastAsia="新細明體" w:hAnsi="Consolas" w:cs="新細明體"/>
@@ -6562,6 +7171,7 @@
         </w:rPr>
         <w:t xml:space="preserve"> </w:t>
       </w:r>
+      <w:proofErr w:type="spellStart"/>
       <w:r>
         <w:rPr>
           <w:rFonts w:ascii="Consolas" w:eastAsia="新細明體" w:hAnsi="Consolas" w:cs="新細明體"/>
@@ -6571,6 +7181,7 @@
         </w:rPr>
         <w:t>digitalWrite</w:t>
       </w:r>
+      <w:proofErr w:type="spellEnd"/>
       <w:r>
         <w:rPr>
           <w:rFonts w:ascii="Consolas" w:eastAsia="新細明體" w:hAnsi="Consolas" w:cs="新細明體"/>
@@ -6580,6 +7191,7 @@
         </w:rPr>
         <w:t>(</w:t>
       </w:r>
+      <w:proofErr w:type="spellStart"/>
       <w:r>
         <w:rPr>
           <w:rFonts w:ascii="Consolas" w:eastAsia="新細明體" w:hAnsi="Consolas" w:cs="新細明體"/>
@@ -6589,6 +7201,7 @@
         </w:rPr>
         <w:t>pinE</w:t>
       </w:r>
+      <w:proofErr w:type="spellEnd"/>
       <w:r>
         <w:rPr>
           <w:rFonts w:ascii="Consolas" w:eastAsia="新細明體" w:hAnsi="Consolas" w:cs="新細明體"/>
@@ -6625,6 +7238,7 @@
         </w:rPr>
         <w:t xml:space="preserve"> </w:t>
       </w:r>
+      <w:proofErr w:type="spellStart"/>
       <w:r>
         <w:rPr>
           <w:rFonts w:ascii="Consolas" w:eastAsia="新細明體" w:hAnsi="Consolas" w:cs="新細明體"/>
@@ -6634,6 +7248,7 @@
         </w:rPr>
         <w:t>digitalWrite</w:t>
       </w:r>
+      <w:proofErr w:type="spellEnd"/>
       <w:r>
         <w:rPr>
           <w:rFonts w:ascii="Consolas" w:eastAsia="新細明體" w:hAnsi="Consolas" w:cs="新細明體"/>
@@ -6643,6 +7258,7 @@
         </w:rPr>
         <w:t>(</w:t>
       </w:r>
+      <w:proofErr w:type="spellStart"/>
       <w:r>
         <w:rPr>
           <w:rFonts w:ascii="Consolas" w:eastAsia="新細明體" w:hAnsi="Consolas" w:cs="新細明體"/>
@@ -6652,6 +7268,7 @@
         </w:rPr>
         <w:t>pinF</w:t>
       </w:r>
+      <w:proofErr w:type="spellEnd"/>
       <w:r>
         <w:rPr>
           <w:rFonts w:ascii="Consolas" w:eastAsia="新細明體" w:hAnsi="Consolas" w:cs="新細明體"/>
@@ -6688,6 +7305,7 @@
         </w:rPr>
         <w:t xml:space="preserve"> </w:t>
       </w:r>
+      <w:proofErr w:type="spellStart"/>
       <w:r>
         <w:rPr>
           <w:rFonts w:ascii="Consolas" w:eastAsia="新細明體" w:hAnsi="Consolas" w:cs="新細明體"/>
@@ -6697,6 +7315,7 @@
         </w:rPr>
         <w:t>digitalWrite</w:t>
       </w:r>
+      <w:proofErr w:type="spellEnd"/>
       <w:r>
         <w:rPr>
           <w:rFonts w:ascii="Consolas" w:eastAsia="新細明體" w:hAnsi="Consolas" w:cs="新細明體"/>
@@ -6706,6 +7325,7 @@
         </w:rPr>
         <w:t>(</w:t>
       </w:r>
+      <w:proofErr w:type="spellStart"/>
       <w:r>
         <w:rPr>
           <w:rFonts w:ascii="Consolas" w:eastAsia="新細明體" w:hAnsi="Consolas" w:cs="新細明體"/>
@@ -6715,6 +7335,7 @@
         </w:rPr>
         <w:t>pinG</w:t>
       </w:r>
+      <w:proofErr w:type="spellEnd"/>
       <w:r>
         <w:rPr>
           <w:rFonts w:ascii="Consolas" w:eastAsia="新細明體" w:hAnsi="Consolas" w:cs="新細明體"/>
@@ -6751,6 +7372,7 @@
         </w:rPr>
         <w:t xml:space="preserve"> </w:t>
       </w:r>
+      <w:proofErr w:type="spellStart"/>
       <w:r>
         <w:rPr>
           <w:rFonts w:ascii="Consolas" w:eastAsia="新細明體" w:hAnsi="Consolas" w:cs="新細明體"/>
@@ -6760,6 +7382,7 @@
         </w:rPr>
         <w:t>digitalWrite</w:t>
       </w:r>
+      <w:proofErr w:type="spellEnd"/>
       <w:r>
         <w:rPr>
           <w:rFonts w:ascii="Consolas" w:eastAsia="新細明體" w:hAnsi="Consolas" w:cs="新細明體"/>
@@ -6769,6 +7392,7 @@
         </w:rPr>
         <w:t>(</w:t>
       </w:r>
+      <w:proofErr w:type="spellStart"/>
       <w:r>
         <w:rPr>
           <w:rFonts w:ascii="Consolas" w:eastAsia="新細明體" w:hAnsi="Consolas" w:cs="新細明體"/>
@@ -6778,6 +7402,7 @@
         </w:rPr>
         <w:t>pinP</w:t>
       </w:r>
+      <w:proofErr w:type="spellEnd"/>
       <w:r>
         <w:rPr>
           <w:rFonts w:ascii="Consolas" w:eastAsia="新細明體" w:hAnsi="Consolas" w:cs="新細明體"/>
@@ -6879,6 +7504,8 @@
         </w:rPr>
         <w:t xml:space="preserve"> </w:t>
       </w:r>
+      <w:proofErr w:type="spellStart"/>
+      <w:proofErr w:type="gramStart"/>
       <w:r>
         <w:rPr>
           <w:rFonts w:ascii="Consolas" w:eastAsia="新細明體" w:hAnsi="Consolas" w:cs="新細明體"/>
@@ -6888,6 +7515,7 @@
         </w:rPr>
         <w:t>showSevenSeg</w:t>
       </w:r>
+      <w:proofErr w:type="spellEnd"/>
       <w:r>
         <w:rPr>
           <w:rFonts w:ascii="Consolas" w:eastAsia="新細明體" w:hAnsi="Consolas" w:cs="新細明體"/>
@@ -6897,6 +7525,7 @@
         </w:rPr>
         <w:t>(</w:t>
       </w:r>
+      <w:proofErr w:type="gramEnd"/>
       <w:r>
         <w:rPr>
           <w:rFonts w:ascii="Consolas" w:eastAsia="新細明體" w:hAnsi="Consolas" w:cs="新細明體"/>
@@ -6985,6 +7614,7 @@
         </w:rPr>
         <w:t xml:space="preserve">    </w:t>
       </w:r>
+      <w:proofErr w:type="gramStart"/>
       <w:r>
         <w:rPr>
           <w:rFonts w:ascii="Consolas" w:eastAsia="新細明體" w:hAnsi="Consolas" w:cs="新細明體"/>
@@ -7003,6 +7633,7 @@
         </w:rPr>
         <w:t>(</w:t>
       </w:r>
+      <w:proofErr w:type="gramEnd"/>
       <w:r>
         <w:rPr>
           <w:rFonts w:ascii="Consolas" w:eastAsia="新細明體" w:hAnsi="Consolas" w:cs="新細明體"/>
@@ -7066,6 +7697,7 @@
         </w:rPr>
         <w:t xml:space="preserve">         </w:t>
       </w:r>
+      <w:proofErr w:type="spellStart"/>
       <w:r>
         <w:rPr>
           <w:rFonts w:ascii="Consolas" w:eastAsia="新細明體" w:hAnsi="Consolas" w:cs="新細明體"/>
@@ -7075,6 +7707,7 @@
         </w:rPr>
         <w:t>showSevenSeg</w:t>
       </w:r>
+      <w:proofErr w:type="spellEnd"/>
       <w:r>
         <w:rPr>
           <w:rFonts w:ascii="Consolas" w:eastAsia="新細明體" w:hAnsi="Consolas" w:cs="新細明體"/>
@@ -7333,6 +7966,7 @@
         </w:rPr>
         <w:t xml:space="preserve"> </w:t>
       </w:r>
+      <w:proofErr w:type="gramStart"/>
       <w:r>
         <w:rPr>
           <w:rFonts w:ascii="Consolas" w:eastAsia="新細明體" w:hAnsi="Consolas" w:cs="新細明體"/>
@@ -7351,6 +7985,7 @@
         </w:rPr>
         <w:t>(</w:t>
       </w:r>
+      <w:proofErr w:type="gramEnd"/>
       <w:r>
         <w:rPr>
           <w:rFonts w:ascii="Consolas" w:eastAsia="新細明體" w:hAnsi="Consolas" w:cs="新細明體"/>
@@ -7414,6 +8049,7 @@
         </w:rPr>
         <w:t xml:space="preserve">    </w:t>
       </w:r>
+      <w:proofErr w:type="spellStart"/>
       <w:r>
         <w:rPr>
           <w:rFonts w:ascii="Consolas" w:eastAsia="新細明體" w:hAnsi="Consolas" w:cs="新細明體"/>
@@ -7423,6 +8059,7 @@
         </w:rPr>
         <w:t>showSevenSeg</w:t>
       </w:r>
+      <w:proofErr w:type="spellEnd"/>
       <w:r>
         <w:rPr>
           <w:rFonts w:ascii="Consolas" w:eastAsia="新細明體" w:hAnsi="Consolas" w:cs="新細明體"/>
@@ -7681,6 +8318,7 @@
         </w:rPr>
         <w:t xml:space="preserve"> </w:t>
       </w:r>
+      <w:proofErr w:type="gramStart"/>
       <w:r>
         <w:rPr>
           <w:rFonts w:ascii="Consolas" w:eastAsia="新細明體" w:hAnsi="Consolas" w:cs="新細明體"/>
@@ -7699,6 +8337,7 @@
         </w:rPr>
         <w:t>(</w:t>
       </w:r>
+      <w:proofErr w:type="gramEnd"/>
       <w:r>
         <w:rPr>
           <w:rFonts w:ascii="Consolas" w:eastAsia="新細明體" w:hAnsi="Consolas" w:cs="新細明體"/>
@@ -7762,6 +8401,7 @@
         </w:rPr>
         <w:t xml:space="preserve">    </w:t>
       </w:r>
+      <w:proofErr w:type="spellStart"/>
       <w:r>
         <w:rPr>
           <w:rFonts w:ascii="Consolas" w:eastAsia="新細明體" w:hAnsi="Consolas" w:cs="新細明體"/>
@@ -7771,6 +8411,7 @@
         </w:rPr>
         <w:t>showSevenSeg</w:t>
       </w:r>
+      <w:proofErr w:type="spellEnd"/>
       <w:r>
         <w:rPr>
           <w:rFonts w:ascii="Consolas" w:eastAsia="新細明體" w:hAnsi="Consolas" w:cs="新細明體"/>
@@ -8029,6 +8670,7 @@
         </w:rPr>
         <w:t xml:space="preserve"> </w:t>
       </w:r>
+      <w:proofErr w:type="gramStart"/>
       <w:r>
         <w:rPr>
           <w:rFonts w:ascii="Consolas" w:eastAsia="新細明體" w:hAnsi="Consolas" w:cs="新細明體"/>
@@ -8047,6 +8689,7 @@
         </w:rPr>
         <w:t>(</w:t>
       </w:r>
+      <w:proofErr w:type="gramEnd"/>
       <w:r>
         <w:rPr>
           <w:rFonts w:ascii="Consolas" w:eastAsia="新細明體" w:hAnsi="Consolas" w:cs="新細明體"/>
@@ -8110,6 +8753,7 @@
         </w:rPr>
         <w:t xml:space="preserve">    </w:t>
       </w:r>
+      <w:proofErr w:type="spellStart"/>
       <w:r>
         <w:rPr>
           <w:rFonts w:ascii="Consolas" w:eastAsia="新細明體" w:hAnsi="Consolas" w:cs="新細明體"/>
@@ -8119,6 +8763,7 @@
         </w:rPr>
         <w:t>showSevenSeg</w:t>
       </w:r>
+      <w:proofErr w:type="spellEnd"/>
       <w:r>
         <w:rPr>
           <w:rFonts w:ascii="Consolas" w:eastAsia="新細明體" w:hAnsi="Consolas" w:cs="新細明體"/>
@@ -8377,6 +9022,7 @@
         </w:rPr>
         <w:t xml:space="preserve"> </w:t>
       </w:r>
+      <w:proofErr w:type="gramStart"/>
       <w:r>
         <w:rPr>
           <w:rFonts w:ascii="Consolas" w:eastAsia="新細明體" w:hAnsi="Consolas" w:cs="新細明體"/>
@@ -8395,6 +9041,7 @@
         </w:rPr>
         <w:t>(</w:t>
       </w:r>
+      <w:proofErr w:type="gramEnd"/>
       <w:r>
         <w:rPr>
           <w:rFonts w:ascii="Consolas" w:eastAsia="新細明體" w:hAnsi="Consolas" w:cs="新細明體"/>
@@ -8458,6 +9105,7 @@
         </w:rPr>
         <w:t xml:space="preserve">    </w:t>
       </w:r>
+      <w:proofErr w:type="spellStart"/>
       <w:r>
         <w:rPr>
           <w:rFonts w:ascii="Consolas" w:eastAsia="新細明體" w:hAnsi="Consolas" w:cs="新細明體"/>
@@ -8467,6 +9115,7 @@
         </w:rPr>
         <w:t>showSevenSeg</w:t>
       </w:r>
+      <w:proofErr w:type="spellEnd"/>
       <w:r>
         <w:rPr>
           <w:rFonts w:ascii="Consolas" w:eastAsia="新細明體" w:hAnsi="Consolas" w:cs="新細明體"/>
@@ -8725,6 +9374,7 @@
         </w:rPr>
         <w:t xml:space="preserve"> </w:t>
       </w:r>
+      <w:proofErr w:type="gramStart"/>
       <w:r>
         <w:rPr>
           <w:rFonts w:ascii="Consolas" w:eastAsia="新細明體" w:hAnsi="Consolas" w:cs="新細明體"/>
@@ -8743,6 +9393,7 @@
         </w:rPr>
         <w:t>(</w:t>
       </w:r>
+      <w:proofErr w:type="gramEnd"/>
       <w:r>
         <w:rPr>
           <w:rFonts w:ascii="Consolas" w:eastAsia="新細明體" w:hAnsi="Consolas" w:cs="新細明體"/>
@@ -8806,6 +9457,7 @@
         </w:rPr>
         <w:t xml:space="preserve">    </w:t>
       </w:r>
+      <w:proofErr w:type="spellStart"/>
       <w:r>
         <w:rPr>
           <w:rFonts w:ascii="Consolas" w:eastAsia="新細明體" w:hAnsi="Consolas" w:cs="新細明體"/>
@@ -8815,6 +9467,7 @@
         </w:rPr>
         <w:t>showSevenSeg</w:t>
       </w:r>
+      <w:proofErr w:type="spellEnd"/>
       <w:r>
         <w:rPr>
           <w:rFonts w:ascii="Consolas" w:eastAsia="新細明體" w:hAnsi="Consolas" w:cs="新細明體"/>
@@ -9073,6 +9726,7 @@
         </w:rPr>
         <w:t xml:space="preserve"> </w:t>
       </w:r>
+      <w:proofErr w:type="gramStart"/>
       <w:r>
         <w:rPr>
           <w:rFonts w:ascii="Consolas" w:eastAsia="新細明體" w:hAnsi="Consolas" w:cs="新細明體"/>
@@ -9091,6 +9745,7 @@
         </w:rPr>
         <w:t>(</w:t>
       </w:r>
+      <w:proofErr w:type="gramEnd"/>
       <w:r>
         <w:rPr>
           <w:rFonts w:ascii="Consolas" w:eastAsia="新細明體" w:hAnsi="Consolas" w:cs="新細明體"/>
@@ -9154,6 +9809,7 @@
         </w:rPr>
         <w:t xml:space="preserve">    </w:t>
       </w:r>
+      <w:proofErr w:type="spellStart"/>
       <w:r>
         <w:rPr>
           <w:rFonts w:ascii="Consolas" w:eastAsia="新細明體" w:hAnsi="Consolas" w:cs="新細明體"/>
@@ -9163,6 +9819,7 @@
         </w:rPr>
         <w:t>showSevenSeg</w:t>
       </w:r>
+      <w:proofErr w:type="spellEnd"/>
       <w:r>
         <w:rPr>
           <w:rFonts w:ascii="Consolas" w:eastAsia="新細明體" w:hAnsi="Consolas" w:cs="新細明體"/>
@@ -9421,6 +10078,7 @@
         </w:rPr>
         <w:t xml:space="preserve"> </w:t>
       </w:r>
+      <w:proofErr w:type="gramStart"/>
       <w:r>
         <w:rPr>
           <w:rFonts w:ascii="Consolas" w:eastAsia="新細明體" w:hAnsi="Consolas" w:cs="新細明體"/>
@@ -9439,6 +10097,7 @@
         </w:rPr>
         <w:t>(</w:t>
       </w:r>
+      <w:proofErr w:type="gramEnd"/>
       <w:r>
         <w:rPr>
           <w:rFonts w:ascii="Consolas" w:eastAsia="新細明體" w:hAnsi="Consolas" w:cs="新細明體"/>
@@ -9502,6 +10161,7 @@
         </w:rPr>
         <w:t xml:space="preserve">    </w:t>
       </w:r>
+      <w:proofErr w:type="spellStart"/>
       <w:r>
         <w:rPr>
           <w:rFonts w:ascii="Consolas" w:eastAsia="新細明體" w:hAnsi="Consolas" w:cs="新細明體"/>
@@ -9511,6 +10171,7 @@
         </w:rPr>
         <w:t>showSevenSeg</w:t>
       </w:r>
+      <w:proofErr w:type="spellEnd"/>
       <w:r>
         <w:rPr>
           <w:rFonts w:ascii="Consolas" w:eastAsia="新細明體" w:hAnsi="Consolas" w:cs="新細明體"/>
@@ -9769,6 +10430,7 @@
         </w:rPr>
         <w:t xml:space="preserve"> </w:t>
       </w:r>
+      <w:proofErr w:type="gramStart"/>
       <w:r>
         <w:rPr>
           <w:rFonts w:ascii="Consolas" w:eastAsia="新細明體" w:hAnsi="Consolas" w:cs="新細明體"/>
@@ -9787,6 +10449,7 @@
         </w:rPr>
         <w:t>(</w:t>
       </w:r>
+      <w:proofErr w:type="gramEnd"/>
       <w:r>
         <w:rPr>
           <w:rFonts w:ascii="Consolas" w:eastAsia="新細明體" w:hAnsi="Consolas" w:cs="新細明體"/>
@@ -9850,6 +10513,7 @@
         </w:rPr>
         <w:t xml:space="preserve">    </w:t>
       </w:r>
+      <w:proofErr w:type="spellStart"/>
       <w:r>
         <w:rPr>
           <w:rFonts w:ascii="Consolas" w:eastAsia="新細明體" w:hAnsi="Consolas" w:cs="新細明體"/>
@@ -9859,6 +10523,7 @@
         </w:rPr>
         <w:t>showSevenSeg</w:t>
       </w:r>
+      <w:proofErr w:type="spellEnd"/>
       <w:r>
         <w:rPr>
           <w:rFonts w:ascii="Consolas" w:eastAsia="新細明體" w:hAnsi="Consolas" w:cs="新細明體"/>
@@ -10117,6 +10782,7 @@
         </w:rPr>
         <w:t xml:space="preserve"> </w:t>
       </w:r>
+      <w:proofErr w:type="gramStart"/>
       <w:r>
         <w:rPr>
           <w:rFonts w:ascii="Consolas" w:eastAsia="新細明體" w:hAnsi="Consolas" w:cs="新細明體"/>
@@ -10135,6 +10801,7 @@
         </w:rPr>
         <w:t>(</w:t>
       </w:r>
+      <w:proofErr w:type="gramEnd"/>
       <w:r>
         <w:rPr>
           <w:rFonts w:ascii="Consolas" w:eastAsia="新細明體" w:hAnsi="Consolas" w:cs="新細明體"/>
@@ -10198,6 +10865,7 @@
         </w:rPr>
         <w:t xml:space="preserve">    </w:t>
       </w:r>
+      <w:proofErr w:type="spellStart"/>
       <w:r>
         <w:rPr>
           <w:rFonts w:ascii="Consolas" w:eastAsia="新細明體" w:hAnsi="Consolas" w:cs="新細明體"/>
@@ -10207,6 +10875,7 @@
         </w:rPr>
         <w:t>showSevenSeg</w:t>
       </w:r>
+      <w:proofErr w:type="spellEnd"/>
       <w:r>
         <w:rPr>
           <w:rFonts w:ascii="Consolas" w:eastAsia="新細明體" w:hAnsi="Consolas" w:cs="新細明體"/>
@@ -10497,6 +11166,8 @@
         </w:rPr>
         <w:t xml:space="preserve"> </w:t>
       </w:r>
+      <w:proofErr w:type="spellStart"/>
+      <w:proofErr w:type="gramStart"/>
       <w:r>
         <w:rPr>
           <w:rFonts w:ascii="Consolas" w:eastAsia="新細明體" w:hAnsi="Consolas" w:cs="新細明體"/>
@@ -10506,6 +11177,7 @@
         </w:rPr>
         <w:t>showSevenSeg</w:t>
       </w:r>
+      <w:proofErr w:type="spellEnd"/>
       <w:r>
         <w:rPr>
           <w:rFonts w:ascii="Consolas" w:eastAsia="新細明體" w:hAnsi="Consolas" w:cs="新細明體"/>
@@ -10515,6 +11187,7 @@
         </w:rPr>
         <w:t>(</w:t>
       </w:r>
+      <w:proofErr w:type="gramEnd"/>
       <w:r>
         <w:rPr>
           <w:rFonts w:ascii="Consolas" w:eastAsia="新細明體" w:hAnsi="Consolas" w:cs="新細明體"/>
@@ -10604,6 +11277,8 @@
         </w:rPr>
         <w:t xml:space="preserve">    </w:t>
       </w:r>
+      <w:proofErr w:type="spellStart"/>
+      <w:proofErr w:type="gramStart"/>
       <w:r>
         <w:rPr>
           <w:rFonts w:ascii="Consolas" w:eastAsia="新細明體" w:hAnsi="Consolas" w:cs="新細明體"/>
@@ -10613,6 +11288,7 @@
         </w:rPr>
         <w:t>showSevenSeg</w:t>
       </w:r>
+      <w:proofErr w:type="spellEnd"/>
       <w:r>
         <w:rPr>
           <w:rFonts w:ascii="Consolas" w:eastAsia="新細明體" w:hAnsi="Consolas" w:cs="新細明體"/>
@@ -10622,6 +11298,7 @@
         </w:rPr>
         <w:t>(</w:t>
       </w:r>
+      <w:proofErr w:type="gramEnd"/>
       <w:r>
         <w:rPr>
           <w:rFonts w:ascii="Consolas" w:eastAsia="新細明體" w:hAnsi="Consolas" w:cs="新細明體"/>
@@ -10770,6 +11447,7 @@
         </w:rPr>
         <w:t xml:space="preserve"> </w:t>
       </w:r>
+      <w:proofErr w:type="gramStart"/>
       <w:r>
         <w:rPr>
           <w:rFonts w:ascii="Consolas" w:eastAsia="新細明體" w:hAnsi="Consolas" w:cs="新細明體"/>
@@ -10786,7 +11464,17 @@
           <w:sz w:val="21"/>
           <w:szCs w:val="21"/>
         </w:rPr>
-        <w:t>()</w:t>
+        <w:t>(</w:t>
+      </w:r>
+      <w:proofErr w:type="gramEnd"/>
+      <w:r>
+        <w:rPr>
+          <w:rFonts w:ascii="Consolas" w:eastAsia="新細明體" w:hAnsi="Consolas" w:cs="新細明體"/>
+          <w:color w:val="939293"/>
+          <w:sz w:val="21"/>
+          <w:szCs w:val="21"/>
+        </w:rPr>
+        <w:t>)</w:t>
       </w:r>
       <w:r>
         <w:rPr>
@@ -10874,7 +11562,27 @@
           <w:sz w:val="21"/>
           <w:szCs w:val="21"/>
         </w:rPr>
-        <w:t xml:space="preserve"> buttonState </w:t>
+        <w:t xml:space="preserve"> </w:t>
+      </w:r>
+      <w:proofErr w:type="spellStart"/>
+      <w:r>
+        <w:rPr>
+          <w:rFonts w:ascii="Consolas" w:eastAsia="新細明體" w:hAnsi="Consolas" w:cs="新細明體"/>
+          <w:color w:val="FCFCFA"/>
+          <w:sz w:val="21"/>
+          <w:szCs w:val="21"/>
+        </w:rPr>
+        <w:t>buttonState</w:t>
+      </w:r>
+      <w:proofErr w:type="spellEnd"/>
+      <w:r>
+        <w:rPr>
+          <w:rFonts w:ascii="Consolas" w:eastAsia="新細明體" w:hAnsi="Consolas" w:cs="新細明體"/>
+          <w:color w:val="FCFCFA"/>
+          <w:sz w:val="21"/>
+          <w:szCs w:val="21"/>
+        </w:rPr>
+        <w:t xml:space="preserve"> </w:t>
       </w:r>
       <w:r>
         <w:rPr>
@@ -10894,6 +11602,7 @@
         </w:rPr>
         <w:t xml:space="preserve"> </w:t>
       </w:r>
+      <w:proofErr w:type="spellStart"/>
       <w:r>
         <w:rPr>
           <w:rFonts w:ascii="Consolas" w:eastAsia="新細明體" w:hAnsi="Consolas" w:cs="新細明體"/>
@@ -10903,6 +11612,7 @@
         </w:rPr>
         <w:t>digitalRead</w:t>
       </w:r>
+      <w:proofErr w:type="spellEnd"/>
       <w:r>
         <w:rPr>
           <w:rFonts w:ascii="Consolas" w:eastAsia="新細明體" w:hAnsi="Consolas" w:cs="新細明體"/>
@@ -10912,6 +11622,7 @@
         </w:rPr>
         <w:t>(</w:t>
       </w:r>
+      <w:proofErr w:type="spellStart"/>
       <w:r>
         <w:rPr>
           <w:rFonts w:ascii="Consolas" w:eastAsia="新細明體" w:hAnsi="Consolas" w:cs="新細明體"/>
@@ -10921,6 +11632,7 @@
         </w:rPr>
         <w:t>pushButton</w:t>
       </w:r>
+      <w:proofErr w:type="spellEnd"/>
       <w:r>
         <w:rPr>
           <w:rFonts w:ascii="Consolas" w:eastAsia="新細明體" w:hAnsi="Consolas" w:cs="新細明體"/>
@@ -10954,6 +11666,7 @@
         </w:rPr>
         <w:t xml:space="preserve">    </w:t>
       </w:r>
+      <w:proofErr w:type="gramStart"/>
       <w:r>
         <w:rPr>
           <w:rFonts w:ascii="Consolas" w:eastAsia="新細明體" w:hAnsi="Consolas" w:cs="新細明體"/>
@@ -10972,14 +11685,26 @@
         </w:rPr>
         <w:t>(</w:t>
       </w:r>
-      <w:r>
-        <w:rPr>
-          <w:rFonts w:ascii="Consolas" w:eastAsia="新細明體" w:hAnsi="Consolas" w:cs="新細明體"/>
-          <w:color w:val="FCFCFA"/>
-          <w:sz w:val="21"/>
-          <w:szCs w:val="21"/>
-        </w:rPr>
-        <w:t xml:space="preserve">buttonState </w:t>
+      <w:proofErr w:type="spellStart"/>
+      <w:proofErr w:type="gramEnd"/>
+      <w:r>
+        <w:rPr>
+          <w:rFonts w:ascii="Consolas" w:eastAsia="新細明體" w:hAnsi="Consolas" w:cs="新細明體"/>
+          <w:color w:val="FCFCFA"/>
+          <w:sz w:val="21"/>
+          <w:szCs w:val="21"/>
+        </w:rPr>
+        <w:t>buttonState</w:t>
+      </w:r>
+      <w:proofErr w:type="spellEnd"/>
+      <w:r>
+        <w:rPr>
+          <w:rFonts w:ascii="Consolas" w:eastAsia="新細明體" w:hAnsi="Consolas" w:cs="新細明體"/>
+          <w:color w:val="FCFCFA"/>
+          <w:sz w:val="21"/>
+          <w:szCs w:val="21"/>
+        </w:rPr>
+        <w:t xml:space="preserve"> </w:t>
       </w:r>
       <w:r>
         <w:rPr>
@@ -11076,6 +11801,8 @@
         </w:rPr>
         <w:t xml:space="preserve">        </w:t>
       </w:r>
+      <w:proofErr w:type="spellStart"/>
+      <w:proofErr w:type="gramStart"/>
       <w:r>
         <w:rPr>
           <w:rFonts w:ascii="Consolas" w:eastAsia="新細明體" w:hAnsi="Consolas" w:cs="新細明體"/>
@@ -11085,6 +11812,7 @@
         </w:rPr>
         <w:t>showSevenSeg</w:t>
       </w:r>
+      <w:proofErr w:type="spellEnd"/>
       <w:r>
         <w:rPr>
           <w:rFonts w:ascii="Consolas" w:eastAsia="新細明體" w:hAnsi="Consolas" w:cs="新細明體"/>
@@ -11094,6 +11822,7 @@
         </w:rPr>
         <w:t>(</w:t>
       </w:r>
+      <w:proofErr w:type="gramEnd"/>
       <w:r>
         <w:rPr>
           <w:rFonts w:ascii="Consolas" w:eastAsia="新細明體" w:hAnsi="Consolas" w:cs="新細明體"/>
@@ -11181,6 +11910,8 @@
         </w:rPr>
         <w:t xml:space="preserve">        </w:t>
       </w:r>
+      <w:proofErr w:type="spellStart"/>
+      <w:proofErr w:type="gramStart"/>
       <w:r>
         <w:rPr>
           <w:rFonts w:ascii="Consolas" w:eastAsia="新細明體" w:hAnsi="Consolas" w:cs="新細明體"/>
@@ -11190,6 +11921,7 @@
         </w:rPr>
         <w:t>showSevenSeg</w:t>
       </w:r>
+      <w:proofErr w:type="spellEnd"/>
       <w:r>
         <w:rPr>
           <w:rFonts w:ascii="Consolas" w:eastAsia="新細明體" w:hAnsi="Consolas" w:cs="新細明體"/>
@@ -11199,6 +11931,7 @@
         </w:rPr>
         <w:t>(</w:t>
       </w:r>
+      <w:proofErr w:type="gramEnd"/>
       <w:r>
         <w:rPr>
           <w:rFonts w:ascii="Consolas" w:eastAsia="新細明體" w:hAnsi="Consolas" w:cs="新細明體"/>
@@ -11286,6 +12019,8 @@
         </w:rPr>
         <w:t xml:space="preserve">        </w:t>
       </w:r>
+      <w:proofErr w:type="spellStart"/>
+      <w:proofErr w:type="gramStart"/>
       <w:r>
         <w:rPr>
           <w:rFonts w:ascii="Consolas" w:eastAsia="新細明體" w:hAnsi="Consolas" w:cs="新細明體"/>
@@ -11295,6 +12030,7 @@
         </w:rPr>
         <w:t>showSevenSeg</w:t>
       </w:r>
+      <w:proofErr w:type="spellEnd"/>
       <w:r>
         <w:rPr>
           <w:rFonts w:ascii="Consolas" w:eastAsia="新細明體" w:hAnsi="Consolas" w:cs="新細明體"/>
@@ -11304,6 +12040,7 @@
         </w:rPr>
         <w:t>(</w:t>
       </w:r>
+      <w:proofErr w:type="gramEnd"/>
       <w:r>
         <w:rPr>
           <w:rFonts w:ascii="Consolas" w:eastAsia="新細明體" w:hAnsi="Consolas" w:cs="新細明體"/>
@@ -11391,6 +12128,8 @@
         </w:rPr>
         <w:t xml:space="preserve">        </w:t>
       </w:r>
+      <w:proofErr w:type="spellStart"/>
+      <w:proofErr w:type="gramStart"/>
       <w:r>
         <w:rPr>
           <w:rFonts w:ascii="Consolas" w:eastAsia="新細明體" w:hAnsi="Consolas" w:cs="新細明體"/>
@@ -11400,6 +12139,7 @@
         </w:rPr>
         <w:t>showSevenSeg</w:t>
       </w:r>
+      <w:proofErr w:type="spellEnd"/>
       <w:r>
         <w:rPr>
           <w:rFonts w:ascii="Consolas" w:eastAsia="新細明體" w:hAnsi="Consolas" w:cs="新細明體"/>
@@ -11409,6 +12149,7 @@
         </w:rPr>
         <w:t>(</w:t>
       </w:r>
+      <w:proofErr w:type="gramEnd"/>
       <w:r>
         <w:rPr>
           <w:rFonts w:ascii="Consolas" w:eastAsia="新細明體" w:hAnsi="Consolas" w:cs="新細明體"/>
@@ -11496,6 +12237,8 @@
         </w:rPr>
         <w:t xml:space="preserve">        </w:t>
       </w:r>
+      <w:proofErr w:type="spellStart"/>
+      <w:proofErr w:type="gramStart"/>
       <w:r>
         <w:rPr>
           <w:rFonts w:ascii="Consolas" w:eastAsia="新細明體" w:hAnsi="Consolas" w:cs="新細明體"/>
@@ -11505,6 +12248,7 @@
         </w:rPr>
         <w:t>showSevenSeg</w:t>
       </w:r>
+      <w:proofErr w:type="spellEnd"/>
       <w:r>
         <w:rPr>
           <w:rFonts w:ascii="Consolas" w:eastAsia="新細明體" w:hAnsi="Consolas" w:cs="新細明體"/>
@@ -11514,6 +12258,7 @@
         </w:rPr>
         <w:t>(</w:t>
       </w:r>
+      <w:proofErr w:type="gramEnd"/>
       <w:r>
         <w:rPr>
           <w:rFonts w:ascii="Consolas" w:eastAsia="新細明體" w:hAnsi="Consolas" w:cs="新細明體"/>
@@ -11601,6 +12346,8 @@
         </w:rPr>
         <w:t xml:space="preserve">        </w:t>
       </w:r>
+      <w:proofErr w:type="spellStart"/>
+      <w:proofErr w:type="gramStart"/>
       <w:r>
         <w:rPr>
           <w:rFonts w:ascii="Consolas" w:eastAsia="新細明體" w:hAnsi="Consolas" w:cs="新細明體"/>
@@ -11610,6 +12357,7 @@
         </w:rPr>
         <w:t>showSevenSeg</w:t>
       </w:r>
+      <w:proofErr w:type="spellEnd"/>
       <w:r>
         <w:rPr>
           <w:rFonts w:ascii="Consolas" w:eastAsia="新細明體" w:hAnsi="Consolas" w:cs="新細明體"/>
@@ -11619,6 +12367,7 @@
         </w:rPr>
         <w:t>(</w:t>
       </w:r>
+      <w:proofErr w:type="gramEnd"/>
       <w:r>
         <w:rPr>
           <w:rFonts w:ascii="Consolas" w:eastAsia="新細明體" w:hAnsi="Consolas" w:cs="新細明體"/>
@@ -11706,6 +12455,8 @@
         </w:rPr>
         <w:t xml:space="preserve">        </w:t>
       </w:r>
+      <w:proofErr w:type="spellStart"/>
+      <w:proofErr w:type="gramStart"/>
       <w:r>
         <w:rPr>
           <w:rFonts w:ascii="Consolas" w:eastAsia="新細明體" w:hAnsi="Consolas" w:cs="新細明體"/>
@@ -11715,6 +12466,7 @@
         </w:rPr>
         <w:t>showSevenSeg</w:t>
       </w:r>
+      <w:proofErr w:type="spellEnd"/>
       <w:r>
         <w:rPr>
           <w:rFonts w:ascii="Consolas" w:eastAsia="新細明體" w:hAnsi="Consolas" w:cs="新細明體"/>
@@ -11724,6 +12476,7 @@
         </w:rPr>
         <w:t>(</w:t>
       </w:r>
+      <w:proofErr w:type="gramEnd"/>
       <w:r>
         <w:rPr>
           <w:rFonts w:ascii="Consolas" w:eastAsia="新細明體" w:hAnsi="Consolas" w:cs="新細明體"/>
@@ -11811,6 +12564,8 @@
         </w:rPr>
         <w:t xml:space="preserve">        </w:t>
       </w:r>
+      <w:proofErr w:type="spellStart"/>
+      <w:proofErr w:type="gramStart"/>
       <w:r>
         <w:rPr>
           <w:rFonts w:ascii="Consolas" w:eastAsia="新細明體" w:hAnsi="Consolas" w:cs="新細明體"/>
@@ -11820,6 +12575,7 @@
         </w:rPr>
         <w:t>showSevenSeg</w:t>
       </w:r>
+      <w:proofErr w:type="spellEnd"/>
       <w:r>
         <w:rPr>
           <w:rFonts w:ascii="Consolas" w:eastAsia="新細明體" w:hAnsi="Consolas" w:cs="新細明體"/>
@@ -11829,6 +12585,7 @@
         </w:rPr>
         <w:t>(</w:t>
       </w:r>
+      <w:proofErr w:type="gramEnd"/>
       <w:r>
         <w:rPr>
           <w:rFonts w:ascii="Consolas" w:eastAsia="新細明體" w:hAnsi="Consolas" w:cs="新細明體"/>
@@ -11916,6 +12673,8 @@
         </w:rPr>
         <w:t xml:space="preserve">        </w:t>
       </w:r>
+      <w:proofErr w:type="spellStart"/>
+      <w:proofErr w:type="gramStart"/>
       <w:r>
         <w:rPr>
           <w:rFonts w:ascii="Consolas" w:eastAsia="新細明體" w:hAnsi="Consolas" w:cs="新細明體"/>
@@ -11925,6 +12684,7 @@
         </w:rPr>
         <w:t>showSevenSeg</w:t>
       </w:r>
+      <w:proofErr w:type="spellEnd"/>
       <w:r>
         <w:rPr>
           <w:rFonts w:ascii="Consolas" w:eastAsia="新細明體" w:hAnsi="Consolas" w:cs="新細明體"/>
@@ -11934,6 +12694,7 @@
         </w:rPr>
         <w:t>(</w:t>
       </w:r>
+      <w:proofErr w:type="gramEnd"/>
       <w:r>
         <w:rPr>
           <w:rFonts w:ascii="Consolas" w:eastAsia="新細明體" w:hAnsi="Consolas" w:cs="新細明體"/>
@@ -12063,6 +12824,7 @@
         </w:rPr>
         <w:t xml:space="preserve">    </w:t>
       </w:r>
+      <w:proofErr w:type="gramStart"/>
       <w:r>
         <w:rPr>
           <w:rFonts w:ascii="Consolas" w:eastAsia="新細明體" w:hAnsi="Consolas" w:cs="新細明體"/>
@@ -12081,6 +12843,7 @@
         </w:rPr>
         <w:t>{</w:t>
       </w:r>
+      <w:proofErr w:type="gramEnd"/>
     </w:p>
     <w:p>
       <w:pPr>
@@ -12105,6 +12868,8 @@
         </w:rPr>
         <w:t xml:space="preserve">        </w:t>
       </w:r>
+      <w:proofErr w:type="spellStart"/>
+      <w:proofErr w:type="gramStart"/>
       <w:r>
         <w:rPr>
           <w:rFonts w:ascii="Consolas" w:eastAsia="新細明體" w:hAnsi="Consolas" w:cs="新細明體"/>
@@ -12114,6 +12879,7 @@
         </w:rPr>
         <w:t>showSevenSeg</w:t>
       </w:r>
+      <w:proofErr w:type="spellEnd"/>
       <w:r>
         <w:rPr>
           <w:rFonts w:ascii="Consolas" w:eastAsia="新細明體" w:hAnsi="Consolas" w:cs="新細明體"/>
@@ -12123,6 +12889,7 @@
         </w:rPr>
         <w:t>(</w:t>
       </w:r>
+      <w:proofErr w:type="gramEnd"/>
       <w:r>
         <w:rPr>
           <w:rFonts w:ascii="Consolas" w:eastAsia="新細明體" w:hAnsi="Consolas" w:cs="新細明體"/>
@@ -12302,6 +13069,7 @@
         </w:rPr>
         <w:t xml:space="preserve">        </w:t>
       </w:r>
+      <w:proofErr w:type="gramStart"/>
       <w:r>
         <w:rPr>
           <w:rFonts w:ascii="Consolas" w:eastAsia="新細明體" w:hAnsi="Consolas" w:cs="新細明體"/>
@@ -12320,6 +13088,7 @@
         </w:rPr>
         <w:t>(</w:t>
       </w:r>
+      <w:proofErr w:type="gramEnd"/>
       <w:r>
         <w:rPr>
           <w:rFonts w:ascii="Consolas" w:eastAsia="新細明體" w:hAnsi="Consolas" w:cs="新細明體"/>
@@ -12421,7 +13190,6 @@
     <w:p>
       <w:pPr>
         <w:rPr>
-          <w:rFonts w:hint="eastAsia"/>
           <w:szCs w:val="24"/>
         </w:rPr>
       </w:pPr>
@@ -12822,6 +13590,7 @@
     <w:lsdException w:name="HTML Sample" w:semiHidden="1" w:unhideWhenUsed="1"/>
     <w:lsdException w:name="HTML Typewriter" w:semiHidden="1" w:unhideWhenUsed="1"/>
     <w:lsdException w:name="HTML Variable" w:semiHidden="1" w:unhideWhenUsed="1"/>
+    <w:lsdException w:name="Normal Table" w:semiHidden="1" w:unhideWhenUsed="1"/>
     <w:lsdException w:name="annotation subject" w:semiHidden="1" w:unhideWhenUsed="1"/>
     <w:lsdException w:name="No List" w:semiHidden="1" w:unhideWhenUsed="1"/>
     <w:lsdException w:name="Outline List 1" w:semiHidden="1" w:unhideWhenUsed="1"/>
@@ -12864,8 +13633,11 @@
     <w:lsdException w:name="Table Contemporary" w:semiHidden="1" w:unhideWhenUsed="1"/>
     <w:lsdException w:name="Table Elegant" w:semiHidden="1" w:unhideWhenUsed="1"/>
     <w:lsdException w:name="Table Professional" w:semiHidden="1" w:unhideWhenUsed="1"/>
+    <w:lsdException w:name="Table Subtle 1" w:semiHidden="1" w:unhideWhenUsed="1"/>
     <w:lsdException w:name="Table Subtle 2" w:semiHidden="1" w:unhideWhenUsed="1"/>
     <w:lsdException w:name="Table Web 1" w:semiHidden="1" w:unhideWhenUsed="1"/>
+    <w:lsdException w:name="Table Web 2" w:semiHidden="1" w:unhideWhenUsed="1"/>
+    <w:lsdException w:name="Table Web 3" w:semiHidden="1" w:unhideWhenUsed="1"/>
     <w:lsdException w:name="Balloon Text" w:semiHidden="1" w:unhideWhenUsed="1"/>
     <w:lsdException w:name="Table Grid" w:uiPriority="0"/>
     <w:lsdException w:name="Table Theme" w:semiHidden="1" w:unhideWhenUsed="1"/>

</xml_diff>